<commit_message>
Updated MS Word resumes as well as accompanying thumbnail images.
</commit_message>
<xml_diff>
--- a/angular/src/assets/doc/developer-resume.docx
+++ b/angular/src/assets/doc/developer-resume.docx
@@ -1,227 +1,453 @@
 
 <file path=word/document.xml><?xml version="1.0" encoding="utf-8"?>
-<w:document xmlns:r="http://schemas.openxmlformats.org/officeDocument/2006/relationships" xmlns:wp="http://schemas.openxmlformats.org/drawingml/2006/wordprocessingDrawing" xmlns:w="http://schemas.openxmlformats.org/wordprocessingml/2006/main" xmlns:w10="urn:schemas-microsoft-com:office:word" xmlns:w14="http://schemas.microsoft.com/office/word/2010/wordml" xmlns:wps="http://schemas.microsoft.com/office/word/2010/wordprocessingShape" xmlns:wpg="http://schemas.microsoft.com/office/word/2010/wordprocessingGroup" xmlns:mc="http://schemas.openxmlformats.org/markup-compatibility/2006" xmlns:v="urn:schemas-microsoft-com:vml" xmlns:o="urn:schemas-microsoft-com:office:office" mc:Ignorable="w14">
+<w:document xmlns:r="http://schemas.openxmlformats.org/officeDocument/2006/relationships" xmlns:wp="http://schemas.openxmlformats.org/drawingml/2006/wordprocessingDrawing" xmlns:w="http://schemas.openxmlformats.org/wordprocessingml/2006/main" xmlns:w10="urn:schemas-microsoft-com:office:word" xmlns:w14="http://schemas.microsoft.com/office/word/2010/wordml" xmlns:wps="http://schemas.microsoft.com/office/word/2010/wordprocessingShape" xmlns:wpg="http://schemas.microsoft.com/office/word/2010/wordprocessingGroup" xmlns:mc="http://schemas.openxmlformats.org/markup-compatibility/2006" xmlns:v="urn:schemas-microsoft-com:vml" xmlns:o="urn:schemas-microsoft-com:office:office" xmlns:m="http://schemas.openxmlformats.org/officeDocument/2006/math" mc:Ignorable="w14">
   <w:body>
+    <w:p>
+      <w:pPr>
+        <w:pStyle w:val="Heading"/>
+        <w:tabs>
+          <w:tab w:val="left" w:pos="7300"/>
+        </w:tabs>
+        <w:rPr>
+          <w:rFonts w:ascii="Arial" w:cs="Arial" w:hAnsi="Arial" w:eastAsia="Arial"/>
+          <w:sz w:val="40"/>
+          <w:szCs w:val="40"/>
+          <w:lang w:val="en-US"/>
+        </w:rPr>
+      </w:pPr>
+      <w:r>
+        <w:rPr>
+          <w:rFonts w:ascii="Arial" w:hAnsi="Arial"/>
+          <w:sz w:val="40"/>
+          <w:szCs w:val="40"/>
+          <w:rtl w:val="0"/>
+          <w:lang w:val="en-US"/>
+        </w:rPr>
+        <w:t>MICHAEL J. SHOEMAKE, CSM</w:t>
+      </w:r>
+    </w:p>
+    <w:p>
+      <w:pPr>
+        <w:pStyle w:val="Heading"/>
+        <w:tabs>
+          <w:tab w:val="left" w:pos="7300"/>
+        </w:tabs>
+        <w:jc w:val="left"/>
+        <w:rPr>
+          <w:rFonts w:ascii="Arial" w:cs="Arial" w:hAnsi="Arial" w:eastAsia="Arial"/>
+          <w:color w:val="000000"/>
+          <w:u w:val="none" w:color="000000"/>
+          <w:lang w:val="en-US"/>
+        </w:rPr>
+      </w:pPr>
+      <w:r>
+        <w:rPr>
+          <w:rFonts w:ascii="Arial" w:cs="Arial" w:hAnsi="Arial" w:eastAsia="Arial"/>
+          <w:sz w:val="20"/>
+          <w:szCs w:val="20"/>
+          <w:lang w:val="en-US"/>
+        </w:rPr>
+        <mc:AlternateContent>
+          <mc:Choice Requires="wps">
+            <w:drawing>
+              <wp:anchor distT="0" distB="0" distL="0" distR="0" simplePos="0" relativeHeight="251659264" behindDoc="0" locked="0" layoutInCell="1" allowOverlap="1">
+                <wp:simplePos x="0" y="0"/>
+                <wp:positionH relativeFrom="column">
+                  <wp:posOffset>-9524</wp:posOffset>
+                </wp:positionH>
+                <wp:positionV relativeFrom="line">
+                  <wp:posOffset>67944</wp:posOffset>
+                </wp:positionV>
+                <wp:extent cx="6070603" cy="0"/>
+                <wp:effectExtent l="0" t="0" r="0" b="0"/>
+                <wp:wrapNone/>
+                <wp:docPr id="1073741825" name="officeArt object" descr="Straight Connector 1"/>
+                <wp:cNvGraphicFramePr/>
+                <a:graphic xmlns:a="http://schemas.openxmlformats.org/drawingml/2006/main">
+                  <a:graphicData uri="http://schemas.microsoft.com/office/word/2010/wordprocessingShape">
+                    <wps:wsp>
+                      <wps:cNvSpPr/>
+                      <wps:spPr>
+                        <a:xfrm>
+                          <a:off x="0" y="0"/>
+                          <a:ext cx="6070603" cy="0"/>
+                        </a:xfrm>
+                        <a:prstGeom prst="line">
+                          <a:avLst/>
+                        </a:prstGeom>
+                        <a:noFill/>
+                        <a:ln w="19050" cap="flat">
+                          <a:solidFill>
+                            <a:srgbClr val="0D0D0D"/>
+                          </a:solidFill>
+                          <a:prstDash val="solid"/>
+                          <a:round/>
+                        </a:ln>
+                        <a:effectLst/>
+                      </wps:spPr>
+                      <wps:bodyPr/>
+                    </wps:wsp>
+                  </a:graphicData>
+                </a:graphic>
+              </wp:anchor>
+            </w:drawing>
+          </mc:Choice>
+          <mc:Fallback>
+            <w:pict>
+              <v:line id="_x0000_s1026" style="visibility:visible;position:absolute;margin-left:-0.7pt;margin-top:5.3pt;width:478.0pt;height:0.0pt;z-index:251659264;mso-position-horizontal:absolute;mso-position-horizontal-relative:text;mso-position-vertical:absolute;mso-position-vertical-relative:line;mso-wrap-distance-left:0.0pt;mso-wrap-distance-top:0.0pt;mso-wrap-distance-right:0.0pt;mso-wrap-distance-bottom:0.0pt;">
+                <v:fill on="f"/>
+                <v:stroke filltype="solid" color="#0D0D0D" opacity="100.0%" weight="1.5pt" dashstyle="solid" endcap="flat" joinstyle="round" linestyle="single" startarrow="none" startarrowwidth="medium" startarrowlength="medium" endarrow="none" endarrowwidth="medium" endarrowlength="medium"/>
+                <w10:wrap type="none" side="bothSides" anchorx="text"/>
+              </v:line>
+            </w:pict>
+          </mc:Fallback>
+        </mc:AlternateContent>
+      </w:r>
+    </w:p>
+    <w:p>
+      <w:pPr>
+        <w:pStyle w:val="Heading"/>
+        <w:tabs>
+          <w:tab w:val="left" w:pos="7300"/>
+        </w:tabs>
+        <w:rPr>
+          <w:rStyle w:val="None"/>
+          <w:rFonts w:ascii="Arial" w:cs="Arial" w:hAnsi="Arial" w:eastAsia="Arial"/>
+          <w:sz w:val="26"/>
+          <w:szCs w:val="26"/>
+          <w:lang w:val="en-US"/>
+        </w:rPr>
+      </w:pPr>
+      <w:r>
+        <w:rPr>
+          <w:rStyle w:val="Hyperlink.0"/>
+        </w:rPr>
+        <w:fldChar w:fldCharType="begin" w:fldLock="0"/>
+      </w:r>
+      <w:r>
+        <w:rPr>
+          <w:rStyle w:val="Hyperlink.0"/>
+        </w:rPr>
+        <w:instrText xml:space="preserve"> HYPERLINK "http://www.crossewalk.com"</w:instrText>
+      </w:r>
+      <w:r>
+        <w:rPr>
+          <w:rStyle w:val="Hyperlink.0"/>
+        </w:rPr>
+        <w:fldChar w:fldCharType="separate" w:fldLock="0"/>
+      </w:r>
+      <w:r>
+        <w:rPr>
+          <w:rStyle w:val="Hyperlink.0"/>
+          <w:rtl w:val="0"/>
+          <w:lang w:val="en-US"/>
+        </w:rPr>
+        <w:t>http://www.crossewalk.com</w:t>
+      </w:r>
+      <w:r>
+        <w:rPr/>
+        <w:fldChar w:fldCharType="end" w:fldLock="0"/>
+      </w:r>
+    </w:p>
+    <w:p>
+      <w:pPr>
+        <w:pStyle w:val="Heading"/>
+        <w:tabs>
+          <w:tab w:val="left" w:pos="7300"/>
+        </w:tabs>
+        <w:rPr>
+          <w:rStyle w:val="None"/>
+          <w:rFonts w:ascii="Arial" w:cs="Arial" w:hAnsi="Arial" w:eastAsia="Arial"/>
+          <w:sz w:val="26"/>
+          <w:szCs w:val="26"/>
+          <w:lang w:val="en-US"/>
+        </w:rPr>
+      </w:pPr>
+      <w:r>
+        <w:rPr>
+          <w:rStyle w:val="Hyperlink.0"/>
+        </w:rPr>
+        <w:fldChar w:fldCharType="begin" w:fldLock="0"/>
+      </w:r>
+      <w:r>
+        <w:rPr>
+          <w:rStyle w:val="Hyperlink.0"/>
+        </w:rPr>
+        <w:instrText xml:space="preserve"> HYPERLINK "https://www.linkedin.com/in/mike-shoemake-csm-14904963"</w:instrText>
+      </w:r>
+      <w:r>
+        <w:rPr>
+          <w:rStyle w:val="Hyperlink.0"/>
+        </w:rPr>
+        <w:fldChar w:fldCharType="separate" w:fldLock="0"/>
+      </w:r>
+      <w:r>
+        <w:rPr>
+          <w:rStyle w:val="Hyperlink.0"/>
+          <w:rtl w:val="0"/>
+          <w:lang w:val="en-US"/>
+        </w:rPr>
+        <w:t>https://www.linkedin.com/in/mike-shoemake-csm-14904963</w:t>
+      </w:r>
+      <w:r>
+        <w:rPr/>
+        <w:fldChar w:fldCharType="end" w:fldLock="0"/>
+      </w:r>
+    </w:p>
+    <w:p>
+      <w:pPr>
+        <w:pStyle w:val="Body A"/>
+        <w:rPr>
+          <w:rStyle w:val="None"/>
+          <w:rFonts w:ascii="Arial" w:cs="Arial" w:hAnsi="Arial" w:eastAsia="Arial"/>
+          <w:sz w:val="20"/>
+          <w:szCs w:val="20"/>
+          <w:lang w:val="en-US"/>
+        </w:rPr>
+      </w:pPr>
+    </w:p>
+    <w:p>
+      <w:pPr>
+        <w:pStyle w:val="Heading"/>
+        <w:tabs>
+          <w:tab w:val="left" w:pos="7300"/>
+        </w:tabs>
+        <w:rPr>
+          <w:rStyle w:val="None"/>
+          <w:rFonts w:ascii="Arial" w:cs="Arial" w:hAnsi="Arial" w:eastAsia="Arial"/>
+          <w:b w:val="0"/>
+          <w:bCs w:val="0"/>
+          <w:lang w:val="en-US"/>
+        </w:rPr>
+      </w:pPr>
+      <w:r>
+        <w:rPr>
+          <w:rStyle w:val="None"/>
+          <w:rFonts w:ascii="Arial" w:hAnsi="Arial"/>
+          <w:b w:val="0"/>
+          <w:bCs w:val="0"/>
+          <w:rtl w:val="0"/>
+          <w:lang w:val="en-US"/>
+        </w:rPr>
+        <w:t xml:space="preserve">770-508-0802 </w:t>
+      </w:r>
+    </w:p>
+    <w:p>
+      <w:pPr>
+        <w:pStyle w:val="Heading"/>
+        <w:tabs>
+          <w:tab w:val="left" w:pos="7300"/>
+        </w:tabs>
+        <w:rPr>
+          <w:rStyle w:val="None"/>
+          <w:rFonts w:ascii="Arial" w:cs="Arial" w:hAnsi="Arial" w:eastAsia="Arial"/>
+          <w:b w:val="0"/>
+          <w:bCs w:val="0"/>
+          <w:lang w:val="en-US"/>
+        </w:rPr>
+      </w:pPr>
+      <w:r>
+        <w:rPr>
+          <w:rStyle w:val="None"/>
+          <w:rFonts w:ascii="Arial" w:hAnsi="Arial"/>
+          <w:b w:val="0"/>
+          <w:bCs w:val="0"/>
+          <w:rtl w:val="0"/>
+          <w:lang w:val="en-US"/>
+        </w:rPr>
+        <w:t>atlantatechie@gmail.com</w:t>
+      </w:r>
+    </w:p>
+    <w:p>
+      <w:pPr>
+        <w:pStyle w:val="Body A"/>
+        <w:jc w:val="center"/>
+        <w:rPr>
+          <w:rStyle w:val="None"/>
+          <w:sz w:val="20"/>
+          <w:szCs w:val="20"/>
+          <w:lang w:val="en-US"/>
+        </w:rPr>
+      </w:pPr>
+      <w:r>
+        <w:rPr>
+          <w:rStyle w:val="None"/>
+          <w:rFonts w:ascii="Arial" w:hAnsi="Arial"/>
+          <w:rtl w:val="0"/>
+          <w:lang w:val="en-US"/>
+        </w:rPr>
+        <w:t>Cumming, GA</w:t>
+      </w:r>
+    </w:p>
+    <w:p>
+      <w:pPr>
+        <w:pStyle w:val="Body A"/>
+        <w:rPr>
+          <w:rStyle w:val="None"/>
+          <w:color w:val="000000"/>
+          <w:sz w:val="20"/>
+          <w:szCs w:val="20"/>
+          <w:u w:color="000000"/>
+          <w:lang w:val="en-US"/>
+        </w:rPr>
+      </w:pPr>
+      <w:r>
+        <w:rPr>
+          <w:rStyle w:val="None"/>
+          <w:rFonts w:ascii="Arial" w:cs="Arial" w:hAnsi="Arial" w:eastAsia="Arial"/>
+          <w:sz w:val="20"/>
+          <w:szCs w:val="20"/>
+          <w:lang w:val="en-US"/>
+        </w:rPr>
+        <mc:AlternateContent>
+          <mc:Choice Requires="wps">
+            <w:drawing>
+              <wp:anchor distT="0" distB="0" distL="0" distR="0" simplePos="0" relativeHeight="251660288" behindDoc="0" locked="0" layoutInCell="1" allowOverlap="1">
+                <wp:simplePos x="0" y="0"/>
+                <wp:positionH relativeFrom="column">
+                  <wp:posOffset>-9524</wp:posOffset>
+                </wp:positionH>
+                <wp:positionV relativeFrom="line">
+                  <wp:posOffset>36193</wp:posOffset>
+                </wp:positionV>
+                <wp:extent cx="6070603" cy="0"/>
+                <wp:effectExtent l="0" t="0" r="0" b="0"/>
+                <wp:wrapNone/>
+                <wp:docPr id="1073741826" name="officeArt object" descr="Straight Connector 2"/>
+                <wp:cNvGraphicFramePr/>
+                <a:graphic xmlns:a="http://schemas.openxmlformats.org/drawingml/2006/main">
+                  <a:graphicData uri="http://schemas.microsoft.com/office/word/2010/wordprocessingShape">
+                    <wps:wsp>
+                      <wps:cNvSpPr/>
+                      <wps:spPr>
+                        <a:xfrm>
+                          <a:off x="0" y="0"/>
+                          <a:ext cx="6070603" cy="0"/>
+                        </a:xfrm>
+                        <a:prstGeom prst="line">
+                          <a:avLst/>
+                        </a:prstGeom>
+                        <a:noFill/>
+                        <a:ln w="19050" cap="flat">
+                          <a:solidFill>
+                            <a:srgbClr val="0D0D0D"/>
+                          </a:solidFill>
+                          <a:prstDash val="solid"/>
+                          <a:round/>
+                        </a:ln>
+                        <a:effectLst/>
+                      </wps:spPr>
+                      <wps:bodyPr/>
+                    </wps:wsp>
+                  </a:graphicData>
+                </a:graphic>
+              </wp:anchor>
+            </w:drawing>
+          </mc:Choice>
+          <mc:Fallback>
+            <w:pict>
+              <v:line id="_x0000_s1027" style="visibility:visible;position:absolute;margin-left:-0.7pt;margin-top:2.8pt;width:478.0pt;height:0.0pt;z-index:251660288;mso-position-horizontal:absolute;mso-position-horizontal-relative:text;mso-position-vertical:absolute;mso-position-vertical-relative:line;mso-wrap-distance-left:0.0pt;mso-wrap-distance-top:0.0pt;mso-wrap-distance-right:0.0pt;mso-wrap-distance-bottom:0.0pt;">
+                <v:fill on="f"/>
+                <v:stroke filltype="solid" color="#0D0D0D" opacity="100.0%" weight="1.5pt" dashstyle="solid" endcap="flat" joinstyle="round" linestyle="single" startarrow="none" startarrowwidth="medium" startarrowlength="medium" endarrow="none" endarrowwidth="medium" endarrowlength="medium"/>
+                <w10:wrap type="none" side="bothSides" anchorx="text"/>
+              </v:line>
+            </w:pict>
+          </mc:Fallback>
+        </mc:AlternateContent>
+      </w:r>
+    </w:p>
     <w:p>
       <w:pPr>
         <w:pStyle w:val="Heading"/>
         <w:jc w:val="left"/>
-      </w:pPr>
-      <w:r>
-        <w:rPr>
-          <w:rFonts w:ascii="Arial" w:hAnsi="Arial"/>
-          <w:sz w:val="32"/>
-          <w:szCs w:val="32"/>
-          <w:rtl w:val="0"/>
-        </w:rPr>
-        <w:t>MICHAEL J. SHOEMAKE, CSM</w:t>
-      </w:r>
-      <w:r>
-        <w:rPr>
-          <w:rFonts w:ascii="Arial" w:hAnsi="Arial"/>
-          <w:sz w:val="28"/>
-          <w:szCs w:val="28"/>
-          <w:rtl w:val="0"/>
-        </w:rPr>
-        <w:t xml:space="preserve">                                      770-508-0802</w:t>
-      </w:r>
-    </w:p>
-    <w:p>
-      <w:pPr>
-        <w:pStyle w:val="Body A"/>
-      </w:pPr>
-      <w:r>
-        <w:rPr>
-          <w:rFonts w:ascii="Arial" w:hAnsi="Arial"/>
-          <w:rtl w:val="0"/>
-        </w:rPr>
-        <w:t xml:space="preserve">4515 Azurite Street                                                                     </w:t>
-      </w:r>
-      <w:r>
-        <w:rPr>
-          <w:rStyle w:val="Hyperlink.0"/>
-        </w:rPr>
-        <w:fldChar w:fldCharType="begin" w:fldLock="0"/>
-      </w:r>
-      <w:r>
-        <w:rPr>
-          <w:rStyle w:val="Hyperlink.0"/>
-        </w:rPr>
-        <w:instrText xml:space="preserve"> HYPERLINK "mailto:atlantatechie@gmail.com"</w:instrText>
-      </w:r>
-      <w:r>
-        <w:rPr>
-          <w:rStyle w:val="Hyperlink.0"/>
-        </w:rPr>
-        <w:fldChar w:fldCharType="separate" w:fldLock="0"/>
-      </w:r>
-      <w:r>
-        <w:rPr>
-          <w:rStyle w:val="Hyperlink.0"/>
-          <w:rtl w:val="0"/>
-          <w:lang w:val="it-IT"/>
-        </w:rPr>
-        <w:t>atlantatechie@gmail.com</w:t>
-      </w:r>
-      <w:r>
-        <w:rPr/>
-        <w:fldChar w:fldCharType="end" w:fldLock="0"/>
-      </w:r>
-    </w:p>
-    <w:p>
-      <w:pPr>
-        <w:pStyle w:val="Body A"/>
-      </w:pPr>
-      <w:r>
-        <w:rPr>
-          <w:rStyle w:val="None"/>
-          <w:rFonts w:ascii="Arial" w:hAnsi="Arial"/>
-          <w:rtl w:val="0"/>
-        </w:rPr>
-        <w:t xml:space="preserve">Cumming, GA 30040           </w:t>
-      </w:r>
-      <w:r>
-        <w:rPr>
-          <w:rStyle w:val="Hyperlink.1"/>
-        </w:rPr>
-        <w:fldChar w:fldCharType="begin" w:fldLock="0"/>
-      </w:r>
-      <w:r>
-        <w:rPr>
-          <w:rStyle w:val="Hyperlink.1"/>
-        </w:rPr>
-        <w:instrText xml:space="preserve"> HYPERLINK "https://www.linkedin.com/in/mike-shoemake-csm-14904963"</w:instrText>
-      </w:r>
-      <w:r>
-        <w:rPr>
-          <w:rStyle w:val="Hyperlink.1"/>
-        </w:rPr>
-        <w:fldChar w:fldCharType="separate" w:fldLock="0"/>
-      </w:r>
-      <w:r>
-        <w:rPr>
-          <w:rStyle w:val="Hyperlink.1"/>
-          <w:rtl w:val="0"/>
-          <w:lang w:val="en-US"/>
-        </w:rPr>
-        <w:t>https://www.linkedin.com/in/mike-shoemake-csm-14904963</w:t>
-      </w:r>
-      <w:r>
-        <w:rPr/>
-        <w:fldChar w:fldCharType="end" w:fldLock="0"/>
-      </w:r>
-    </w:p>
-    <w:p>
-      <w:pPr>
-        <w:pStyle w:val="Body A"/>
-        <w:pBdr>
-          <w:top w:val="single" w:color="000000" w:sz="4" w:space="0" w:shadow="0" w:frame="0"/>
-          <w:left w:val="nil"/>
-          <w:bottom w:val="nil"/>
-          <w:right w:val="nil"/>
-        </w:pBdr>
-      </w:pPr>
-    </w:p>
-    <w:p>
-      <w:pPr>
-        <w:pStyle w:val="Body A"/>
+        <w:rPr>
+          <w:rStyle w:val="None"/>
+          <w:lang w:val="en-US"/>
+        </w:rPr>
       </w:pPr>
     </w:p>
     <w:p>
       <w:pPr>
         <w:pStyle w:val="Heading"/>
+        <w:rPr>
+          <w:rStyle w:val="None"/>
+          <w:lang w:val="en-US"/>
+        </w:rPr>
+      </w:pPr>
+      <w:r>
+        <w:rPr>
+          <w:rStyle w:val="None"/>
+          <w:rFonts w:ascii="Arial" w:hAnsi="Arial"/>
+          <w:rtl w:val="0"/>
+          <w:lang w:val="en-US"/>
+        </w:rPr>
+        <w:t>SUMMARY</w:t>
+      </w:r>
+    </w:p>
+    <w:p>
+      <w:pPr>
+        <w:pStyle w:val="Body A"/>
+      </w:pPr>
+    </w:p>
+    <w:p>
+      <w:pPr>
+        <w:pStyle w:val="Body A"/>
+        <w:rPr>
+          <w:rStyle w:val="None"/>
+          <w:rFonts w:ascii="Arial" w:cs="Arial" w:hAnsi="Arial" w:eastAsia="Arial"/>
+        </w:rPr>
+      </w:pPr>
+      <w:r>
+        <w:rPr>
+          <w:rStyle w:val="None"/>
+          <w:rFonts w:ascii="Arial" w:hAnsi="Arial"/>
+          <w:rtl w:val="0"/>
+          <w:lang w:val="en-US"/>
+        </w:rPr>
+        <w:t xml:space="preserve">I am a successful software developer who has built and maintained quality web </w:t>
+      </w:r>
+    </w:p>
+    <w:p>
+      <w:pPr>
+        <w:pStyle w:val="Body A"/>
+        <w:rPr>
+          <w:rStyle w:val="None"/>
+          <w:rFonts w:ascii="Arial" w:cs="Arial" w:hAnsi="Arial" w:eastAsia="Arial"/>
+        </w:rPr>
+      </w:pPr>
+      <w:r>
+        <w:rPr>
+          <w:rStyle w:val="None"/>
+          <w:rFonts w:ascii="Arial" w:hAnsi="Arial"/>
+          <w:rtl w:val="0"/>
+          <w:lang w:val="en-US"/>
+        </w:rPr>
+        <w:t xml:space="preserve">applications for over 20 years.  Over the years, I have worked to stay current on the </w:t>
+      </w:r>
+    </w:p>
+    <w:p>
+      <w:pPr>
+        <w:pStyle w:val="Body A"/>
+      </w:pPr>
+      <w:r>
+        <w:rPr>
+          <w:rStyle w:val="None"/>
+          <w:rFonts w:ascii="Arial" w:hAnsi="Arial"/>
+          <w:rtl w:val="0"/>
+          <w:lang w:val="en-US"/>
+        </w:rPr>
+        <w:t>latest technologies and methodologies and have continued to learn how to build better systems through architecture/design, efficiency, collaboration, and automation.</w:t>
+      </w:r>
+    </w:p>
+    <w:p>
+      <w:pPr>
+        <w:pStyle w:val="Body A"/>
       </w:pPr>
     </w:p>
     <w:p>
       <w:pPr>
         <w:pStyle w:val="Heading"/>
       </w:pPr>
-      <w:r>
-        <w:rPr>
-          <w:rStyle w:val="None"/>
-          <w:rFonts w:ascii="Arial" w:hAnsi="Arial"/>
-          <w:rtl w:val="0"/>
-          <w:lang w:val="en-US"/>
-        </w:rPr>
-        <w:t>SUMMARY</w:t>
-      </w:r>
-    </w:p>
-    <w:p>
-      <w:pPr>
-        <w:pStyle w:val="Body A"/>
-      </w:pPr>
-    </w:p>
-    <w:p>
-      <w:pPr>
-        <w:pStyle w:val="Body A"/>
-        <w:rPr>
-          <w:rStyle w:val="None"/>
-          <w:rFonts w:ascii="Arial" w:cs="Arial" w:hAnsi="Arial" w:eastAsia="Arial"/>
-          <w:lang w:val="en-US"/>
-        </w:rPr>
-      </w:pPr>
-      <w:r>
-        <w:rPr>
-          <w:rStyle w:val="None"/>
-          <w:rFonts w:ascii="Arial" w:hAnsi="Arial"/>
-          <w:rtl w:val="0"/>
-          <w:lang w:val="en-US"/>
-        </w:rPr>
-        <w:t xml:space="preserve">I am a </w:t>
-      </w:r>
-      <w:r>
-        <w:rPr>
-          <w:rStyle w:val="None"/>
-          <w:rFonts w:ascii="Arial" w:hAnsi="Arial"/>
-          <w:rtl w:val="0"/>
-          <w:lang w:val="en-US"/>
-        </w:rPr>
-        <w:t xml:space="preserve">successful software developer who has built and maintained quality web </w:t>
-      </w:r>
-    </w:p>
-    <w:p>
-      <w:pPr>
-        <w:pStyle w:val="Body A"/>
-        <w:rPr>
-          <w:rStyle w:val="None"/>
-          <w:rFonts w:ascii="Arial" w:cs="Arial" w:hAnsi="Arial" w:eastAsia="Arial"/>
-          <w:lang w:val="en-US"/>
-        </w:rPr>
-      </w:pPr>
-      <w:r>
-        <w:rPr>
-          <w:rStyle w:val="None"/>
-          <w:rFonts w:ascii="Arial" w:hAnsi="Arial"/>
-          <w:rtl w:val="0"/>
-          <w:lang w:val="en-US"/>
-        </w:rPr>
-        <w:t xml:space="preserve">applications for over 20 years.  Over the years, I have worked to stay current on the </w:t>
-      </w:r>
-    </w:p>
-    <w:p>
-      <w:pPr>
-        <w:pStyle w:val="Body A"/>
-      </w:pPr>
-      <w:r>
-        <w:rPr>
-          <w:rStyle w:val="None"/>
-          <w:rFonts w:ascii="Arial" w:hAnsi="Arial"/>
-          <w:rtl w:val="0"/>
-          <w:lang w:val="en-US"/>
-        </w:rPr>
-        <w:t>latest technologies and methodologies and have continued to learn how to build better systems through architecture/design, efficiency, collaboration, and automation.</w:t>
-      </w:r>
-    </w:p>
-    <w:p>
-      <w:pPr>
-        <w:pStyle w:val="Body A"/>
-      </w:pPr>
-    </w:p>
-    <w:p>
-      <w:pPr>
-        <w:pStyle w:val="Heading"/>
-      </w:pPr>
-      <w:bookmarkStart w:name="ht636p4sn1yat" w:id="0"/>
       <w:r>
         <w:rPr>
           <w:rStyle w:val="None"/>
@@ -241,7 +467,7 @@
       <w:tblPr>
         <w:tblW w:w="9576" w:type="dxa"/>
         <w:jc w:val="left"/>
-        <w:tblInd w:w="216" w:type="dxa"/>
+        <w:tblInd w:w="432" w:type="dxa"/>
         <w:tblBorders>
           <w:top w:val="single" w:color="ffffff" w:sz="8" w:space="0" w:shadow="0" w:frame="0"/>
           <w:left w:val="single" w:color="ffffff" w:sz="8" w:space="0" w:shadow="0" w:frame="0"/>
@@ -290,6 +516,8 @@
                 <w:numId w:val="1"/>
               </w:numPr>
               <w:rPr>
+                <w:sz w:val="24"/>
+                <w:szCs w:val="24"/>
                 <w:lang w:val="en-US"/>
               </w:rPr>
             </w:pPr>
@@ -297,6 +525,19 @@
               <w:rPr>
                 <w:rStyle w:val="None"/>
                 <w:rFonts w:ascii="Arial" w:hAnsi="Arial"/>
+                <w:caps w:val="0"/>
+                <w:smallCaps w:val="0"/>
+                <w:strike w:val="0"/>
+                <w:dstrike w:val="0"/>
+                <w:outline w:val="0"/>
+                <w:color w:val="000000"/>
+                <w:spacing w:val="0"/>
+                <w:kern w:val="0"/>
+                <w:position w:val="0"/>
+                <w:sz w:val="24"/>
+                <w:szCs w:val="24"/>
+                <w:u w:val="none" w:color="000000"/>
+                <w:vertAlign w:val="baseline"/>
                 <w:rtl w:val="0"/>
                 <w:lang w:val="en-US"/>
               </w:rPr>
@@ -310,7 +551,13 @@
                 <w:ilvl w:val="0"/>
                 <w:numId w:val="2"/>
               </w:numPr>
+              <w:bidi w:val="0"/>
+              <w:ind w:right="0"/>
+              <w:jc w:val="left"/>
               <w:rPr>
+                <w:sz w:val="24"/>
+                <w:szCs w:val="24"/>
+                <w:rtl w:val="0"/>
                 <w:lang w:val="en-US"/>
               </w:rPr>
             </w:pPr>
@@ -318,6 +565,19 @@
               <w:rPr>
                 <w:rStyle w:val="None"/>
                 <w:rFonts w:ascii="Arial" w:hAnsi="Arial"/>
+                <w:caps w:val="0"/>
+                <w:smallCaps w:val="0"/>
+                <w:strike w:val="0"/>
+                <w:dstrike w:val="0"/>
+                <w:outline w:val="0"/>
+                <w:color w:val="000000"/>
+                <w:spacing w:val="0"/>
+                <w:kern w:val="0"/>
+                <w:position w:val="0"/>
+                <w:sz w:val="24"/>
+                <w:szCs w:val="24"/>
+                <w:u w:val="none" w:color="000000"/>
+                <w:vertAlign w:val="baseline"/>
                 <w:rtl w:val="0"/>
                 <w:lang w:val="en-US"/>
               </w:rPr>
@@ -336,6 +596,8 @@
               <w:jc w:val="left"/>
               <w:rPr>
                 <w:rFonts w:ascii="Arial" w:hAnsi="Arial"/>
+                <w:sz w:val="24"/>
+                <w:szCs w:val="24"/>
                 <w:rtl w:val="0"/>
                 <w:lang w:val="en-US"/>
               </w:rPr>
@@ -344,6 +606,19 @@
               <w:rPr>
                 <w:rStyle w:val="None"/>
                 <w:rFonts w:ascii="Arial" w:hAnsi="Arial"/>
+                <w:caps w:val="0"/>
+                <w:smallCaps w:val="0"/>
+                <w:strike w:val="0"/>
+                <w:dstrike w:val="0"/>
+                <w:outline w:val="0"/>
+                <w:color w:val="000000"/>
+                <w:spacing w:val="0"/>
+                <w:kern w:val="0"/>
+                <w:position w:val="0"/>
+                <w:sz w:val="24"/>
+                <w:szCs w:val="24"/>
+                <w:u w:val="none" w:color="000000"/>
+                <w:vertAlign w:val="baseline"/>
                 <w:rtl w:val="0"/>
                 <w:lang w:val="en-US"/>
               </w:rPr>
@@ -362,6 +637,8 @@
               <w:jc w:val="left"/>
               <w:rPr>
                 <w:rFonts w:ascii="Arial" w:hAnsi="Arial"/>
+                <w:sz w:val="24"/>
+                <w:szCs w:val="24"/>
                 <w:rtl w:val="0"/>
                 <w:lang w:val="en-US"/>
               </w:rPr>
@@ -370,6 +647,19 @@
               <w:rPr>
                 <w:rStyle w:val="None"/>
                 <w:rFonts w:ascii="Arial" w:hAnsi="Arial"/>
+                <w:caps w:val="0"/>
+                <w:smallCaps w:val="0"/>
+                <w:strike w:val="0"/>
+                <w:dstrike w:val="0"/>
+                <w:outline w:val="0"/>
+                <w:color w:val="000000"/>
+                <w:spacing w:val="0"/>
+                <w:kern w:val="0"/>
+                <w:position w:val="0"/>
+                <w:sz w:val="24"/>
+                <w:szCs w:val="24"/>
+                <w:u w:val="none" w:color="000000"/>
+                <w:vertAlign w:val="baseline"/>
                 <w:rtl w:val="0"/>
                 <w:lang w:val="en-US"/>
               </w:rPr>
@@ -403,6 +693,8 @@
                 <w:numId w:val="3"/>
               </w:numPr>
               <w:rPr>
+                <w:sz w:val="24"/>
+                <w:szCs w:val="24"/>
                 <w:lang w:val="en-US"/>
               </w:rPr>
             </w:pPr>
@@ -410,6 +702,19 @@
               <w:rPr>
                 <w:rStyle w:val="None"/>
                 <w:rFonts w:ascii="Arial" w:hAnsi="Arial"/>
+                <w:caps w:val="0"/>
+                <w:smallCaps w:val="0"/>
+                <w:strike w:val="0"/>
+                <w:dstrike w:val="0"/>
+                <w:outline w:val="0"/>
+                <w:color w:val="000000"/>
+                <w:spacing w:val="0"/>
+                <w:kern w:val="0"/>
+                <w:position w:val="0"/>
+                <w:sz w:val="24"/>
+                <w:szCs w:val="24"/>
+                <w:u w:val="none" w:color="000000"/>
+                <w:vertAlign w:val="baseline"/>
                 <w:rtl w:val="0"/>
                 <w:lang w:val="en-US"/>
               </w:rPr>
@@ -423,7 +728,13 @@
                 <w:ilvl w:val="0"/>
                 <w:numId w:val="4"/>
               </w:numPr>
+              <w:bidi w:val="0"/>
+              <w:ind w:right="0"/>
+              <w:jc w:val="left"/>
               <w:rPr>
+                <w:sz w:val="24"/>
+                <w:szCs w:val="24"/>
+                <w:rtl w:val="0"/>
                 <w:lang w:val="en-US"/>
               </w:rPr>
             </w:pPr>
@@ -431,6 +742,19 @@
               <w:rPr>
                 <w:rStyle w:val="None"/>
                 <w:rFonts w:ascii="Arial" w:hAnsi="Arial"/>
+                <w:caps w:val="0"/>
+                <w:smallCaps w:val="0"/>
+                <w:strike w:val="0"/>
+                <w:dstrike w:val="0"/>
+                <w:outline w:val="0"/>
+                <w:color w:val="000000"/>
+                <w:spacing w:val="0"/>
+                <w:kern w:val="0"/>
+                <w:position w:val="0"/>
+                <w:sz w:val="24"/>
+                <w:szCs w:val="24"/>
+                <w:u w:val="none" w:color="000000"/>
+                <w:vertAlign w:val="baseline"/>
                 <w:rtl w:val="0"/>
                 <w:lang w:val="en-US"/>
               </w:rPr>
@@ -449,6 +773,8 @@
               <w:jc w:val="left"/>
               <w:rPr>
                 <w:rFonts w:ascii="Arial" w:hAnsi="Arial"/>
+                <w:sz w:val="24"/>
+                <w:szCs w:val="24"/>
                 <w:rtl w:val="0"/>
                 <w:lang w:val="en-US"/>
               </w:rPr>
@@ -457,6 +783,19 @@
               <w:rPr>
                 <w:rStyle w:val="None"/>
                 <w:rFonts w:ascii="Arial" w:hAnsi="Arial"/>
+                <w:caps w:val="0"/>
+                <w:smallCaps w:val="0"/>
+                <w:strike w:val="0"/>
+                <w:dstrike w:val="0"/>
+                <w:outline w:val="0"/>
+                <w:color w:val="000000"/>
+                <w:spacing w:val="0"/>
+                <w:kern w:val="0"/>
+                <w:position w:val="0"/>
+                <w:sz w:val="24"/>
+                <w:szCs w:val="24"/>
+                <w:u w:val="none" w:color="000000"/>
+                <w:vertAlign w:val="baseline"/>
                 <w:rtl w:val="0"/>
                 <w:lang w:val="en-US"/>
               </w:rPr>
@@ -475,6 +814,8 @@
               <w:jc w:val="left"/>
               <w:rPr>
                 <w:rFonts w:ascii="Arial" w:hAnsi="Arial"/>
+                <w:sz w:val="24"/>
+                <w:szCs w:val="24"/>
                 <w:rtl w:val="0"/>
                 <w:lang w:val="en-US"/>
               </w:rPr>
@@ -483,18 +824,24 @@
               <w:rPr>
                 <w:rStyle w:val="None"/>
                 <w:rFonts w:ascii="Arial" w:hAnsi="Arial"/>
+                <w:caps w:val="0"/>
+                <w:smallCaps w:val="0"/>
+                <w:strike w:val="0"/>
+                <w:dstrike w:val="0"/>
+                <w:outline w:val="0"/>
+                <w:color w:val="000000"/>
+                <w:spacing w:val="0"/>
+                <w:kern w:val="0"/>
+                <w:position w:val="0"/>
+                <w:sz w:val="24"/>
+                <w:szCs w:val="24"/>
+                <w:u w:val="none" w:color="000000"/>
+                <w:vertAlign w:val="baseline"/>
                 <w:rtl w:val="0"/>
                 <w:lang w:val="en-US"/>
               </w:rPr>
               <w:t>Spring MVC, Struts, JSP, JSTL, XSLT</w:t>
             </w:r>
-            <w:r>
-              <w:rPr>
-                <w:rStyle w:val="None"/>
-                <w:rFonts w:ascii="Arial" w:cs="Arial" w:hAnsi="Arial" w:eastAsia="Arial"/>
-                <w:lang w:val="en-US"/>
-              </w:rPr>
-            </w:r>
           </w:p>
         </w:tc>
       </w:tr>
@@ -503,24 +850,19 @@
       <w:pPr>
         <w:pStyle w:val="Body A"/>
         <w:widowControl w:val="0"/>
-        <w:ind w:left="108" w:hanging="108"/>
-      </w:pPr>
-    </w:p>
-    <w:p>
-      <w:pPr>
-        <w:pStyle w:val="Body A"/>
-        <w:widowControl w:val="0"/>
-      </w:pPr>
-    </w:p>
-    <w:p>
-      <w:pPr>
-        <w:pStyle w:val="Body A"/>
-      </w:pPr>
-      <w:r>
-        <w:rPr>
-          <w:rStyle w:val="None"/>
-          <w:rFonts w:ascii="Arial" w:hAnsi="Arial"/>
-          <w:rtl w:val="0"/>
+        <w:ind w:left="324" w:hanging="324"/>
+      </w:pPr>
+    </w:p>
+    <w:p>
+      <w:pPr>
+        <w:pStyle w:val="Body A"/>
+      </w:pPr>
+      <w:r>
+        <w:rPr>
+          <w:rStyle w:val="None"/>
+          <w:rFonts w:ascii="Arial" w:hAnsi="Arial"/>
+          <w:rtl w:val="0"/>
+          <w:lang w:val="en-US"/>
         </w:rPr>
         <w:t xml:space="preserve">.  </w:t>
       </w:r>
@@ -528,6 +870,9 @@
     <w:p>
       <w:pPr>
         <w:pStyle w:val="Heading"/>
+        <w:rPr>
+          <w:lang w:val="de-DE"/>
+        </w:rPr>
       </w:pPr>
       <w:r>
         <w:rPr>
@@ -561,15 +906,32 @@
           <w:rtl w:val="0"/>
           <w:lang w:val="en-US"/>
         </w:rPr>
-        <w:t>BRIDGE2 SOLUTIONS,</w:t>
-      </w:r>
-      <w:r>
-        <w:rPr>
-          <w:rStyle w:val="Hyperlink.0"/>
+        <w:t>CROSSEWALK SOFTWARE LLC,</w:t>
+      </w:r>
+      <w:r>
+        <w:rPr>
+          <w:rStyle w:val="Hyperlink.0.0"/>
+          <w:rFonts w:ascii="Arial" w:hAnsi="Arial"/>
           <w:rtl w:val="0"/>
           <w:lang w:val="it-IT"/>
         </w:rPr>
-        <w:t xml:space="preserve"> Alpharetta, GA</w:t>
+        <w:t xml:space="preserve"> </w:t>
+      </w:r>
+      <w:r>
+        <w:rPr>
+          <w:rStyle w:val="Hyperlink.0.0"/>
+          <w:rFonts w:ascii="Arial" w:hAnsi="Arial"/>
+          <w:rtl w:val="0"/>
+          <w:lang w:val="it-IT"/>
+        </w:rPr>
+        <w:t>Cumming, GA</w:t>
+      </w:r>
+      <w:r>
+        <w:rPr>
+          <w:rStyle w:val="Hyperlink.0.0"/>
+          <w:rFonts w:ascii="Arial" w:cs="Arial" w:hAnsi="Arial" w:eastAsia="Arial"/>
+          <w:lang w:val="it-IT"/>
+        </w:rPr>
         <w:tab/>
       </w:r>
       <w:r>
@@ -579,8 +941,9 @@
           <w:b w:val="1"/>
           <w:bCs w:val="1"/>
           <w:rtl w:val="0"/>
-        </w:rPr>
-        <w:t>2015-</w:t>
+          <w:lang w:val="en-US"/>
+        </w:rPr>
+        <w:t>2017</w:t>
       </w:r>
       <w:r>
         <w:rPr>
@@ -591,7 +954,7 @@
           <w:rtl w:val="0"/>
           <w:lang w:val="en-US"/>
         </w:rPr>
-        <w:t>2017</w:t>
+        <w:t>-Present</w:t>
       </w:r>
     </w:p>
     <w:p>
@@ -607,7 +970,7 @@
           <w:rtl w:val="0"/>
           <w:lang w:val="en-US"/>
         </w:rPr>
-        <w:t>Bridge2 Solutions provides marketing and fulfillment solutions to financial institutions, loyalty programs and Fortune 500 companies. Bridge2's goal is to leverage vendor partnerships to provide a next generation shopping experience for rewards customers.</w:t>
+        <w:t>Crossewalk Software was started to provide SAAS software as well as software development and consulting expertise to small and large businesses in the Atlanta area.</w:t>
       </w:r>
     </w:p>
     <w:p>
@@ -632,7 +995,7 @@
           <w:rtl w:val="0"/>
           <w:lang w:val="en-US"/>
         </w:rPr>
-        <w:t>Software Development Manager</w:t>
+        <w:t>Business Owner, Web Developer</w:t>
       </w:r>
     </w:p>
     <w:p>
@@ -646,18 +1009,35 @@
         <w:ind w:right="0"/>
         <w:jc w:val="left"/>
         <w:rPr>
+          <w:rStyle w:val="None"/>
           <w:rFonts w:ascii="Arial" w:cs="Arial" w:hAnsi="Arial" w:eastAsia="Arial"/>
-          <w:rtl w:val="0"/>
-          <w:lang w:val="en-US"/>
-        </w:rPr>
-      </w:pPr>
-      <w:r>
-        <w:rPr>
-          <w:rFonts w:ascii="Arial" w:hAnsi="Arial"/>
-          <w:rtl w:val="0"/>
-          <w:lang w:val="en-US"/>
-        </w:rPr>
-        <w:t>Performed code reviews to ensure that quality code was being implemented.</w:t>
+          <w:sz w:val="24"/>
+          <w:szCs w:val="24"/>
+          <w:rtl w:val="0"/>
+          <w:lang w:val="en-US"/>
+        </w:rPr>
+      </w:pPr>
+      <w:r>
+        <w:rPr>
+          <w:rStyle w:val="None"/>
+          <w:rFonts w:ascii="Arial" w:hAnsi="Arial"/>
+          <w:sz w:val="24"/>
+          <w:szCs w:val="24"/>
+          <w:rtl w:val="0"/>
+          <w:lang w:val="en-US"/>
+        </w:rPr>
+        <w:t>Built http://www.crossewalk.com (online resume, referrals, Word format downloads, links to articles I've written) using AngularJS, Headroom.js, Bootstrap, CSS3, and HTML5.</w:t>
+      </w:r>
+      <w:r>
+        <w:rPr>
+          <w:rStyle w:val="None"/>
+          <w:rFonts w:ascii="Arial" w:hAnsi="Arial" w:hint="default"/>
+          <w:sz w:val="24"/>
+          <w:szCs w:val="24"/>
+          <w:rtl w:val="0"/>
+          <w:lang w:val="en-US"/>
+        </w:rPr>
+        <w:t> </w:t>
       </w:r>
     </w:p>
     <w:p>
@@ -671,6 +1051,7 @@
         <w:ind w:right="0"/>
         <w:jc w:val="left"/>
         <w:rPr>
+          <w:rStyle w:val="None"/>
           <w:rFonts w:ascii="Arial" w:cs="Arial" w:hAnsi="Arial" w:eastAsia="Arial"/>
           <w:rtl w:val="0"/>
           <w:lang w:val="en-US"/>
@@ -678,11 +1059,12 @@
       </w:pPr>
       <w:r>
         <w:rPr>
-          <w:rFonts w:ascii="Arial" w:hAnsi="Arial"/>
-          <w:rtl w:val="0"/>
-          <w:lang w:val="en-US"/>
-        </w:rPr>
-        <w:t>Developed prototypes and reference implementations for developers to use as examples using new technologies and methodologies.</w:t>
+          <w:rStyle w:val="None"/>
+          <w:rFonts w:ascii="Arial" w:hAnsi="Arial"/>
+          <w:rtl w:val="0"/>
+          <w:lang w:val="en-US"/>
+        </w:rPr>
+        <w:t>Updating crossewalk.com website for Angular2.</w:t>
       </w:r>
     </w:p>
     <w:p>
@@ -696,6 +1078,7 @@
         <w:ind w:right="0"/>
         <w:jc w:val="left"/>
         <w:rPr>
+          <w:rStyle w:val="None"/>
           <w:rFonts w:ascii="Arial" w:cs="Arial" w:hAnsi="Arial" w:eastAsia="Arial"/>
           <w:rtl w:val="0"/>
           <w:lang w:val="en-US"/>
@@ -708,25 +1091,295 @@
           <w:rtl w:val="0"/>
           <w:lang w:val="en-US"/>
         </w:rPr>
-        <w:t>Migrated the application from manual to automated production deployments</w:t>
-      </w:r>
-      <w:r>
-        <w:rPr>
-          <w:rStyle w:val="None"/>
-          <w:rFonts w:ascii="Arial" w:hAnsi="Arial"/>
-          <w:rtl w:val="0"/>
-          <w:lang w:val="en-US"/>
-        </w:rPr>
-        <w:t xml:space="preserve"> using Jenkins</w:t>
-      </w:r>
-      <w:r>
-        <w:rPr>
-          <w:rStyle w:val="None"/>
-          <w:rFonts w:ascii="Arial" w:hAnsi="Arial"/>
-          <w:rtl w:val="0"/>
-          <w:lang w:val="en-US"/>
-        </w:rPr>
-        <w:t xml:space="preserve">. </w:t>
+        <w:t>Building a SAAS product using Angular2, Headroom.js, Bootstrap, CSS3, HTML5, Spring, Hibernate, JDK8, MySql.</w:t>
+      </w:r>
+    </w:p>
+    <w:p>
+      <w:pPr>
+        <w:pStyle w:val="Body A"/>
+        <w:rPr>
+          <w:rStyle w:val="None"/>
+          <w:rFonts w:ascii="Arial" w:cs="Arial" w:hAnsi="Arial" w:eastAsia="Arial"/>
+          <w:lang w:val="en-US"/>
+        </w:rPr>
+      </w:pPr>
+    </w:p>
+    <w:p>
+      <w:pPr>
+        <w:pStyle w:val="WW-Plain Text"/>
+        <w:ind w:left="392" w:firstLine="0"/>
+        <w:jc w:val="both"/>
+        <w:rPr>
+          <w:rStyle w:val="None"/>
+          <w:rFonts w:ascii="Arial" w:cs="Arial" w:hAnsi="Arial" w:eastAsia="Arial"/>
+          <w:b w:val="1"/>
+          <w:bCs w:val="1"/>
+        </w:rPr>
+      </w:pPr>
+      <w:r>
+        <w:rPr>
+          <w:rStyle w:val="None"/>
+          <w:rFonts w:ascii="Arial" w:hAnsi="Arial"/>
+          <w:b w:val="1"/>
+          <w:bCs w:val="1"/>
+          <w:rtl w:val="0"/>
+          <w:lang w:val="en-US"/>
+        </w:rPr>
+        <w:t xml:space="preserve">Environment: </w:t>
+      </w:r>
+    </w:p>
+    <w:p>
+      <w:pPr>
+        <w:pStyle w:val="Body B"/>
+        <w:ind w:left="1112" w:firstLine="0"/>
+        <w:jc w:val="both"/>
+        <w:rPr>
+          <w:rStyle w:val="None"/>
+          <w:rFonts w:ascii="Arial" w:cs="Arial" w:hAnsi="Arial" w:eastAsia="Arial"/>
+          <w:sz w:val="20"/>
+          <w:szCs w:val="20"/>
+          <w:lang w:val="en-US"/>
+        </w:rPr>
+      </w:pPr>
+      <w:r>
+        <w:rPr>
+          <w:rStyle w:val="None"/>
+          <w:rFonts w:ascii="Arial" w:hAnsi="Arial"/>
+          <w:b w:val="1"/>
+          <w:bCs w:val="1"/>
+          <w:sz w:val="20"/>
+          <w:szCs w:val="20"/>
+          <w:rtl w:val="0"/>
+          <w:lang w:val="en-US"/>
+        </w:rPr>
+        <w:t xml:space="preserve">JDK 8, Tomcat 8, Groovy, Spring, Hibernate, JSON, </w:t>
+      </w:r>
+      <w:r>
+        <w:rPr>
+          <w:rStyle w:val="None"/>
+          <w:rFonts w:ascii="Arial" w:hAnsi="Arial"/>
+          <w:b w:val="1"/>
+          <w:bCs w:val="1"/>
+          <w:sz w:val="20"/>
+          <w:szCs w:val="20"/>
+          <w:rtl w:val="0"/>
+          <w:lang w:val="en-US"/>
+        </w:rPr>
+        <w:t xml:space="preserve">AngularJS, Angular2, </w:t>
+      </w:r>
+      <w:r>
+        <w:rPr>
+          <w:rStyle w:val="None"/>
+          <w:rFonts w:ascii="Arial" w:hAnsi="Arial"/>
+          <w:b w:val="1"/>
+          <w:bCs w:val="1"/>
+          <w:sz w:val="20"/>
+          <w:szCs w:val="20"/>
+          <w:rtl w:val="0"/>
+          <w:lang w:val="en-US"/>
+        </w:rPr>
+        <w:t>Javascript</w:t>
+      </w:r>
+      <w:r>
+        <w:rPr>
+          <w:rStyle w:val="None"/>
+          <w:rFonts w:ascii="Arial" w:hAnsi="Arial"/>
+          <w:b w:val="1"/>
+          <w:bCs w:val="1"/>
+          <w:sz w:val="20"/>
+          <w:szCs w:val="20"/>
+          <w:rtl w:val="0"/>
+          <w:lang w:val="en-US"/>
+        </w:rPr>
+        <w:t xml:space="preserve"> (ECMA5/ECMA6/Typescript)</w:t>
+      </w:r>
+      <w:r>
+        <w:rPr>
+          <w:rStyle w:val="None"/>
+          <w:rFonts w:ascii="Arial" w:hAnsi="Arial"/>
+          <w:b w:val="1"/>
+          <w:bCs w:val="1"/>
+          <w:sz w:val="20"/>
+          <w:szCs w:val="20"/>
+          <w:rtl w:val="0"/>
+          <w:lang w:val="en-US"/>
+        </w:rPr>
+        <w:t xml:space="preserve">, CSS3, HTML5, Log4j, </w:t>
+      </w:r>
+      <w:r>
+        <w:rPr>
+          <w:rStyle w:val="None"/>
+          <w:rFonts w:ascii="Arial" w:hAnsi="Arial"/>
+          <w:b w:val="1"/>
+          <w:bCs w:val="1"/>
+          <w:sz w:val="20"/>
+          <w:szCs w:val="20"/>
+          <w:rtl w:val="0"/>
+          <w:lang w:val="en-US"/>
+        </w:rPr>
+        <w:t>MySQL</w:t>
+      </w:r>
+      <w:r>
+        <w:rPr>
+          <w:rStyle w:val="None"/>
+          <w:rFonts w:ascii="Arial" w:hAnsi="Arial"/>
+          <w:b w:val="1"/>
+          <w:bCs w:val="1"/>
+          <w:sz w:val="20"/>
+          <w:szCs w:val="20"/>
+          <w:rtl w:val="0"/>
+          <w:lang w:val="en-US"/>
+        </w:rPr>
+        <w:t>, Git,</w:t>
+      </w:r>
+      <w:r>
+        <w:rPr>
+          <w:rStyle w:val="None"/>
+          <w:rFonts w:ascii="Arial" w:hAnsi="Arial"/>
+          <w:b w:val="1"/>
+          <w:bCs w:val="1"/>
+          <w:sz w:val="20"/>
+          <w:szCs w:val="20"/>
+          <w:rtl w:val="0"/>
+          <w:lang w:val="en-US"/>
+        </w:rPr>
+        <w:t xml:space="preserve"> </w:t>
+      </w:r>
+      <w:r>
+        <w:rPr>
+          <w:rStyle w:val="None"/>
+          <w:rFonts w:ascii="Arial" w:hAnsi="Arial"/>
+          <w:b w:val="1"/>
+          <w:bCs w:val="1"/>
+          <w:sz w:val="20"/>
+          <w:szCs w:val="20"/>
+          <w:rtl w:val="0"/>
+          <w:lang w:val="en-US"/>
+        </w:rPr>
+        <w:t>Maven</w:t>
+      </w:r>
+      <w:r>
+        <w:rPr>
+          <w:rStyle w:val="None"/>
+          <w:rFonts w:ascii="Arial" w:hAnsi="Arial"/>
+          <w:b w:val="1"/>
+          <w:bCs w:val="1"/>
+          <w:sz w:val="20"/>
+          <w:szCs w:val="20"/>
+          <w:rtl w:val="0"/>
+          <w:lang w:val="en-US"/>
+        </w:rPr>
+        <w:t>, Google Cloud Platform, Google Domains</w:t>
+      </w:r>
+    </w:p>
+    <w:p>
+      <w:pPr>
+        <w:pStyle w:val="Body A"/>
+        <w:ind w:left="720" w:firstLine="0"/>
+        <w:jc w:val="both"/>
+      </w:pPr>
+      <w:r>
+        <w:rPr>
+          <w:rStyle w:val="None"/>
+          <w:rFonts w:ascii="Arial Unicode MS" w:cs="Arial Unicode MS" w:hAnsi="Arial Unicode MS" w:eastAsia="Arial Unicode MS"/>
+          <w:b w:val="0"/>
+          <w:bCs w:val="0"/>
+          <w:i w:val="0"/>
+          <w:iCs w:val="0"/>
+          <w:sz w:val="20"/>
+          <w:szCs w:val="20"/>
+          <w:lang w:val="en-US"/>
+        </w:rPr>
+        <w:br w:type="page"/>
+      </w:r>
+    </w:p>
+    <w:p>
+      <w:pPr>
+        <w:pStyle w:val="Body A"/>
+        <w:ind w:left="720" w:firstLine="0"/>
+        <w:jc w:val="both"/>
+      </w:pPr>
+    </w:p>
+    <w:p>
+      <w:pPr>
+        <w:pStyle w:val="Body A"/>
+        <w:tabs>
+          <w:tab w:val="right" w:pos="9340"/>
+        </w:tabs>
+        <w:jc w:val="both"/>
+      </w:pPr>
+      <w:r>
+        <w:rPr>
+          <w:rStyle w:val="None"/>
+          <w:rFonts w:ascii="Arial" w:hAnsi="Arial"/>
+          <w:b w:val="1"/>
+          <w:bCs w:val="1"/>
+          <w:rtl w:val="0"/>
+          <w:lang w:val="en-US"/>
+        </w:rPr>
+        <w:t>BRIDGE2 SOLUTIONS,</w:t>
+      </w:r>
+      <w:r>
+        <w:rPr>
+          <w:rStyle w:val="None"/>
+          <w:rFonts w:ascii="Arial" w:hAnsi="Arial"/>
+          <w:rtl w:val="0"/>
+          <w:lang w:val="it-IT"/>
+        </w:rPr>
+        <w:t xml:space="preserve"> Alpharetta, GA</w:t>
+        <w:tab/>
+      </w:r>
+      <w:r>
+        <w:rPr>
+          <w:rStyle w:val="None"/>
+          <w:rFonts w:ascii="Arial" w:hAnsi="Arial"/>
+          <w:b w:val="1"/>
+          <w:bCs w:val="1"/>
+          <w:rtl w:val="0"/>
+          <w:lang w:val="en-US"/>
+        </w:rPr>
+        <w:t>2015-2017</w:t>
+      </w:r>
+    </w:p>
+    <w:p>
+      <w:pPr>
+        <w:pStyle w:val="Body A"/>
+      </w:pPr>
+      <w:r>
+        <w:rPr>
+          <w:rStyle w:val="None"/>
+          <w:rFonts w:ascii="Arial" w:hAnsi="Arial"/>
+          <w:sz w:val="20"/>
+          <w:szCs w:val="20"/>
+          <w:rtl w:val="0"/>
+          <w:lang w:val="en-US"/>
+        </w:rPr>
+        <w:t>Bridge2 Solutions provides marketing and fulfillment solutions to financial institutions, loyalty programs and Fortune 500 companies. Bridge2's goal is to leverage vendor partnerships to provide a next generation shopping experience for rewards customers.</w:t>
+      </w:r>
+    </w:p>
+    <w:p>
+      <w:pPr>
+        <w:pStyle w:val="Heading 2"/>
+        <w:jc w:val="both"/>
+      </w:pPr>
+    </w:p>
+    <w:p>
+      <w:pPr>
+        <w:pStyle w:val="Heading 2"/>
+        <w:tabs>
+          <w:tab w:val="left" w:pos="6315"/>
+        </w:tabs>
+        <w:ind w:left="720" w:firstLine="0"/>
+        <w:jc w:val="both"/>
+      </w:pPr>
+      <w:r>
+        <w:rPr>
+          <w:rStyle w:val="None"/>
+          <w:rFonts w:ascii="Arial" w:hAnsi="Arial"/>
+          <w:rtl w:val="0"/>
+          <w:lang w:val="en-US"/>
+        </w:rPr>
+        <w:t>Software Development Manager</w:t>
       </w:r>
     </w:p>
     <w:p>
@@ -753,19 +1406,96 @@
           <w:rtl w:val="0"/>
           <w:lang w:val="en-US"/>
         </w:rPr>
+        <w:t>Performed code reviews to ensure that quality code was being implemented.</w:t>
+      </w:r>
+    </w:p>
+    <w:p>
+      <w:pPr>
+        <w:pStyle w:val="Body A"/>
+        <w:numPr>
+          <w:ilvl w:val="0"/>
+          <w:numId w:val="6"/>
+        </w:numPr>
+        <w:bidi w:val="0"/>
+        <w:ind w:right="0"/>
+        <w:jc w:val="left"/>
+        <w:rPr>
+          <w:rStyle w:val="None"/>
+          <w:rFonts w:ascii="Arial" w:cs="Arial" w:hAnsi="Arial" w:eastAsia="Arial"/>
+          <w:rtl w:val="0"/>
+          <w:lang w:val="en-US"/>
+        </w:rPr>
+      </w:pPr>
+      <w:r>
+        <w:rPr>
+          <w:rStyle w:val="None"/>
+          <w:rFonts w:ascii="Arial" w:hAnsi="Arial"/>
+          <w:rtl w:val="0"/>
+          <w:lang w:val="en-US"/>
+        </w:rPr>
+        <w:t>Developed prototypes and reference implementations for developers to use as examples using new technologies and methodologies.</w:t>
+      </w:r>
+    </w:p>
+    <w:p>
+      <w:pPr>
+        <w:pStyle w:val="Body A"/>
+        <w:numPr>
+          <w:ilvl w:val="0"/>
+          <w:numId w:val="6"/>
+        </w:numPr>
+        <w:bidi w:val="0"/>
+        <w:ind w:right="0"/>
+        <w:jc w:val="left"/>
+        <w:rPr>
+          <w:rStyle w:val="None"/>
+          <w:rFonts w:ascii="Arial" w:cs="Arial" w:hAnsi="Arial" w:eastAsia="Arial"/>
+          <w:rtl w:val="0"/>
+          <w:lang w:val="en-US"/>
+        </w:rPr>
+      </w:pPr>
+      <w:r>
+        <w:rPr>
+          <w:rStyle w:val="None"/>
+          <w:rFonts w:ascii="Arial" w:hAnsi="Arial"/>
+          <w:rtl w:val="0"/>
+          <w:lang w:val="en-US"/>
+        </w:rPr>
+        <w:t xml:space="preserve">Migrated the application from manual to automated production deployments using Jenkins. </w:t>
+      </w:r>
+    </w:p>
+    <w:p>
+      <w:pPr>
+        <w:pStyle w:val="Body A"/>
+        <w:numPr>
+          <w:ilvl w:val="0"/>
+          <w:numId w:val="6"/>
+        </w:numPr>
+        <w:bidi w:val="0"/>
+        <w:ind w:right="0"/>
+        <w:jc w:val="left"/>
+        <w:rPr>
+          <w:rStyle w:val="None"/>
+          <w:rFonts w:ascii="Arial" w:cs="Arial" w:hAnsi="Arial" w:eastAsia="Arial"/>
+          <w:rtl w:val="0"/>
+          <w:lang w:val="en-US"/>
+        </w:rPr>
+      </w:pPr>
+      <w:r>
+        <w:rPr>
+          <w:rStyle w:val="None"/>
+          <w:rFonts w:ascii="Arial" w:hAnsi="Arial"/>
+          <w:rtl w:val="0"/>
+          <w:lang w:val="en-US"/>
+        </w:rPr>
         <w:t>Lead the team to start migration toward an AngularJS single page application.</w:t>
       </w:r>
     </w:p>
     <w:p>
       <w:pPr>
         <w:pStyle w:val="Body A"/>
-        <w:bidi w:val="0"/>
-        <w:ind w:left="0" w:right="0" w:firstLine="0"/>
-        <w:jc w:val="left"/>
         <w:rPr>
           <w:rStyle w:val="None"/>
           <w:rFonts w:ascii="Arial" w:cs="Arial" w:hAnsi="Arial" w:eastAsia="Arial"/>
-          <w:rtl w:val="0"/>
           <w:lang w:val="en-US"/>
         </w:rPr>
       </w:pPr>
@@ -782,7 +1512,6 @@
           <w:bCs w:val="1"/>
         </w:rPr>
       </w:pPr>
-      <w:bookmarkStart w:name="ht636p4sn1yat" w:id="1"/>
       <w:r>
         <w:rPr>
           <w:rStyle w:val="None"/>
@@ -797,10 +1526,11 @@
     </w:p>
     <w:p>
       <w:pPr>
-        <w:pStyle w:val="Body"/>
+        <w:pStyle w:val="Body B"/>
         <w:ind w:left="1112" w:firstLine="0"/>
         <w:jc w:val="both"/>
         <w:rPr>
+          <w:rStyle w:val="None"/>
           <w:rFonts w:ascii="Arial" w:cs="Arial" w:hAnsi="Arial" w:eastAsia="Arial"/>
           <w:sz w:val="20"/>
           <w:szCs w:val="20"/>
@@ -818,163 +1548,7 @@
           <w:rtl w:val="0"/>
           <w:lang w:val="en-US"/>
         </w:rPr>
-        <w:t>JDK</w:t>
-      </w:r>
-      <w:r>
-        <w:rPr>
-          <w:rStyle w:val="None"/>
-          <w:rFonts w:ascii="Arial" w:hAnsi="Arial"/>
-          <w:b w:val="1"/>
-          <w:bCs w:val="1"/>
-          <w:sz w:val="20"/>
-          <w:szCs w:val="20"/>
-          <w:rtl w:val="0"/>
-          <w:lang w:val="en-US"/>
-        </w:rPr>
-        <w:t xml:space="preserve"> 8</w:t>
-      </w:r>
-      <w:r>
-        <w:rPr>
-          <w:rStyle w:val="None"/>
-          <w:rFonts w:ascii="Arial" w:hAnsi="Arial"/>
-          <w:b w:val="1"/>
-          <w:bCs w:val="1"/>
-          <w:sz w:val="20"/>
-          <w:szCs w:val="20"/>
-          <w:rtl w:val="0"/>
-          <w:lang w:val="en-US"/>
-        </w:rPr>
-        <w:t xml:space="preserve">, </w:t>
-      </w:r>
-      <w:r>
-        <w:rPr>
-          <w:rStyle w:val="None"/>
-          <w:rFonts w:ascii="Arial" w:hAnsi="Arial"/>
-          <w:b w:val="1"/>
-          <w:bCs w:val="1"/>
-          <w:sz w:val="20"/>
-          <w:szCs w:val="20"/>
-          <w:rtl w:val="0"/>
-          <w:lang w:val="en-US"/>
-        </w:rPr>
-        <w:t>Tomcat 8</w:t>
-      </w:r>
-      <w:r>
-        <w:rPr>
-          <w:rStyle w:val="None"/>
-          <w:rFonts w:ascii="Arial" w:hAnsi="Arial"/>
-          <w:b w:val="1"/>
-          <w:bCs w:val="1"/>
-          <w:sz w:val="20"/>
-          <w:szCs w:val="20"/>
-          <w:rtl w:val="0"/>
-          <w:lang w:val="en-US"/>
-        </w:rPr>
-        <w:t xml:space="preserve">, Groovy, </w:t>
-      </w:r>
-      <w:r>
-        <w:rPr>
-          <w:rStyle w:val="None"/>
-          <w:rFonts w:ascii="Arial" w:hAnsi="Arial"/>
-          <w:b w:val="1"/>
-          <w:bCs w:val="1"/>
-          <w:sz w:val="20"/>
-          <w:szCs w:val="20"/>
-          <w:rtl w:val="0"/>
-          <w:lang w:val="en-US"/>
-        </w:rPr>
-        <w:t xml:space="preserve">Spring MVC, Hibernate, </w:t>
-      </w:r>
-      <w:r>
-        <w:rPr>
-          <w:rStyle w:val="None"/>
-          <w:rFonts w:ascii="Arial" w:hAnsi="Arial"/>
-          <w:b w:val="1"/>
-          <w:bCs w:val="1"/>
-          <w:sz w:val="20"/>
-          <w:szCs w:val="20"/>
-          <w:rtl w:val="0"/>
-          <w:lang w:val="en-US"/>
-        </w:rPr>
-        <w:t xml:space="preserve">JSON, </w:t>
-      </w:r>
-      <w:r>
-        <w:rPr>
-          <w:rStyle w:val="None"/>
-          <w:rFonts w:ascii="Arial" w:hAnsi="Arial"/>
-          <w:b w:val="1"/>
-          <w:bCs w:val="1"/>
-          <w:sz w:val="20"/>
-          <w:szCs w:val="20"/>
-          <w:rtl w:val="0"/>
-          <w:lang w:val="en-US"/>
-        </w:rPr>
-        <w:t>Javascript, CSS3, HTML5, Log4j</w:t>
-      </w:r>
-      <w:r>
-        <w:rPr>
-          <w:rStyle w:val="None"/>
-          <w:rFonts w:ascii="Arial" w:hAnsi="Arial"/>
-          <w:b w:val="1"/>
-          <w:bCs w:val="1"/>
-          <w:sz w:val="20"/>
-          <w:szCs w:val="20"/>
-          <w:rtl w:val="0"/>
-          <w:lang w:val="en-US"/>
-        </w:rPr>
-        <w:t xml:space="preserve">, </w:t>
-      </w:r>
-      <w:r>
-        <w:rPr>
-          <w:rStyle w:val="None"/>
-          <w:rFonts w:ascii="Arial" w:hAnsi="Arial"/>
-          <w:b w:val="1"/>
-          <w:bCs w:val="1"/>
-          <w:sz w:val="20"/>
-          <w:szCs w:val="20"/>
-          <w:rtl w:val="0"/>
-          <w:lang w:val="en-US"/>
-        </w:rPr>
-        <w:t>SQL Server</w:t>
-      </w:r>
-      <w:r>
-        <w:rPr>
-          <w:rStyle w:val="None"/>
-          <w:rFonts w:ascii="Arial" w:hAnsi="Arial"/>
-          <w:b w:val="1"/>
-          <w:bCs w:val="1"/>
-          <w:sz w:val="20"/>
-          <w:szCs w:val="20"/>
-          <w:rtl w:val="0"/>
-          <w:lang w:val="en-US"/>
-        </w:rPr>
-        <w:t xml:space="preserve">, Unix, Git, </w:t>
-      </w:r>
-      <w:r>
-        <w:rPr>
-          <w:rStyle w:val="None"/>
-          <w:rFonts w:ascii="Arial" w:hAnsi="Arial"/>
-          <w:b w:val="1"/>
-          <w:bCs w:val="1"/>
-          <w:sz w:val="20"/>
-          <w:szCs w:val="20"/>
-          <w:rtl w:val="0"/>
-          <w:lang w:val="en-US"/>
-        </w:rPr>
-        <w:t>Gerrit</w:t>
-      </w:r>
-      <w:r>
-        <w:rPr>
-          <w:rStyle w:val="None"/>
-          <w:rFonts w:ascii="Arial" w:hAnsi="Arial"/>
-          <w:b w:val="1"/>
-          <w:bCs w:val="1"/>
-          <w:sz w:val="20"/>
-          <w:szCs w:val="20"/>
-          <w:rtl w:val="0"/>
-          <w:lang w:val="en-US"/>
-        </w:rPr>
-        <w:t>, GitFlow, Jenkins, Maven</w:t>
+        <w:t>JDK 8, Tomcat 8, Groovy, Spring MVC, Hibernate, JSON, Javascript, CSS3, HTML5, Log4j, SQL Server, Unix, Git, Gerrit, GitFlow, Jenkins, Maven</w:t>
       </w:r>
     </w:p>
     <w:p>
@@ -983,7 +1557,7 @@
         <w:ind w:left="720" w:firstLine="0"/>
         <w:jc w:val="both"/>
       </w:pPr>
-      <w:bookmarkStart w:name="ht636p4sn1yat" w:id="2"/>
+      <w:bookmarkStart w:name="ht636p4sn1yat" w:id="0"/>
     </w:p>
     <w:p>
       <w:pPr>
@@ -1016,7 +1590,8 @@
       </w:r>
       <w:r>
         <w:rPr>
-          <w:rStyle w:val="Hyperlink.0"/>
+          <w:rStyle w:val="Hyperlink.0.0"/>
+          <w:rFonts w:ascii="Arial" w:hAnsi="Arial"/>
           <w:rtl w:val="0"/>
           <w:lang w:val="it-IT"/>
         </w:rPr>
@@ -1030,6 +1605,7 @@
           <w:b w:val="1"/>
           <w:bCs w:val="1"/>
           <w:rtl w:val="0"/>
+          <w:lang w:val="en-US"/>
         </w:rPr>
         <w:t>2013-2015</w:t>
       </w:r>
@@ -1073,7 +1649,6 @@
           <w:rFonts w:ascii="Arial" w:cs="Arial" w:hAnsi="Arial" w:eastAsia="Arial"/>
           <w:b w:val="1"/>
           <w:bCs w:val="1"/>
-          <w:lang w:val="en-US"/>
         </w:rPr>
       </w:pPr>
       <w:r>
@@ -1087,7 +1662,7 @@
         </w:rPr>
         <w:t>Senior Software Developer</w:t>
       </w:r>
-      <w:bookmarkEnd w:id="2"/>
+      <w:bookmarkEnd w:id="0"/>
     </w:p>
     <w:p>
       <w:pPr>
@@ -1098,7 +1673,7 @@
         <w:ind w:left="720" w:firstLine="0"/>
         <w:jc w:val="both"/>
       </w:pPr>
-      <w:bookmarkStart w:name="ht636p4sn1yat" w:id="3"/>
+      <w:bookmarkStart w:name="ht636p4sn1yat2" w:id="1"/>
       <w:r>
         <w:rPr>
           <w:rStyle w:val="None"/>
@@ -1144,8 +1719,8 @@
         </w:rPr>
         <w:t>words.</w:t>
       </w:r>
-      <w:bookmarkEnd w:id="3"/>
-      <w:bookmarkStart w:name="ht636p4sn1yat" w:id="4"/>
+      <w:bookmarkEnd w:id="1"/>
+      <w:bookmarkStart w:name="ht636p4sn1yat3" w:id="2"/>
     </w:p>
     <w:p>
       <w:pPr>
@@ -1154,13 +1729,18 @@
           <w:ilvl w:val="0"/>
           <w:numId w:val="8"/>
         </w:numPr>
+        <w:bidi w:val="0"/>
+        <w:ind w:right="0"/>
+        <w:jc w:val="left"/>
         <w:rPr>
           <w:rFonts w:ascii="Arial" w:cs="Arial" w:hAnsi="Arial" w:eastAsia="Arial"/>
-        </w:rPr>
-      </w:pPr>
-      <w:bookmarkEnd w:id="4"/>
-      <w:r>
-        <w:rPr>
+          <w:rtl w:val="0"/>
+        </w:rPr>
+      </w:pPr>
+      <w:bookmarkEnd w:id="2"/>
+      <w:r>
+        <w:rPr>
+          <w:rStyle w:val="None"/>
           <w:rFonts w:ascii="Arial" w:hAnsi="Arial"/>
           <w:rtl w:val="0"/>
           <w:lang w:val="en-US"/>
@@ -1175,13 +1755,19 @@
           <w:ilvl w:val="0"/>
           <w:numId w:val="8"/>
         </w:numPr>
-        <w:rPr>
+        <w:bidi w:val="0"/>
+        <w:ind w:right="0"/>
+        <w:jc w:val="left"/>
+        <w:rPr>
+          <w:rStyle w:val="None"/>
           <w:rFonts w:ascii="Arial" w:cs="Arial" w:hAnsi="Arial" w:eastAsia="Arial"/>
-        </w:rPr>
-      </w:pPr>
-      <w:bookmarkEnd w:id="-1"/>
-      <w:r>
-        <w:rPr>
+          <w:rtl w:val="0"/>
+          <w:lang w:val="en-US"/>
+        </w:rPr>
+      </w:pPr>
+      <w:r>
+        <w:rPr>
+          <w:rStyle w:val="None"/>
           <w:rFonts w:ascii="Arial" w:hAnsi="Arial"/>
           <w:rtl w:val="0"/>
           <w:lang w:val="en-US"/>
@@ -1196,8 +1782,15 @@
           <w:ilvl w:val="0"/>
           <w:numId w:val="8"/>
         </w:numPr>
-      </w:pPr>
-      <w:bookmarkEnd w:id="-1"/>
+        <w:bidi w:val="0"/>
+        <w:ind w:right="0"/>
+        <w:jc w:val="left"/>
+        <w:rPr>
+          <w:rStyle w:val="None"/>
+          <w:rtl w:val="0"/>
+          <w:lang w:val="en-US"/>
+        </w:rPr>
+      </w:pPr>
       <w:r>
         <w:rPr>
           <w:rStyle w:val="None"/>
@@ -1207,7 +1800,7 @@
         </w:rPr>
         <w:t xml:space="preserve">Built and delivered </w:t>
       </w:r>
-      <w:bookmarkStart w:name="ht636p4sn1yat" w:id="5"/>
+      <w:bookmarkStart w:name="ht636p4sn1yat4" w:id="3"/>
       <w:r>
         <w:rPr>
           <w:rStyle w:val="None"/>
@@ -1244,7 +1837,7 @@
         </w:rPr>
         <w:t xml:space="preserve">” </w:t>
       </w:r>
-      <w:bookmarkEnd w:id="5"/>
+      <w:bookmarkEnd w:id="3"/>
       <w:r>
         <w:rPr>
           <w:rStyle w:val="None"/>
@@ -1254,7 +1847,7 @@
         </w:rPr>
         <w:t>words.</w:t>
       </w:r>
-      <w:bookmarkStart w:name="ht636p4sn1yat" w:id="6"/>
+      <w:bookmarkStart w:name="ht636p4sn1yat5" w:id="4"/>
     </w:p>
     <w:p>
       <w:pPr>
@@ -1263,9 +1856,13 @@
           <w:ilvl w:val="0"/>
           <w:numId w:val="10"/>
         </w:numPr>
+        <w:bidi w:val="0"/>
+        <w:ind w:right="0"/>
+        <w:jc w:val="left"/>
         <w:rPr>
           <w:rStyle w:val="None"/>
           <w:rFonts w:ascii="Arial" w:cs="Arial" w:hAnsi="Arial" w:eastAsia="Arial"/>
+          <w:rtl w:val="0"/>
           <w:lang w:val="en-US"/>
         </w:rPr>
       </w:pPr>
@@ -1333,10 +1930,11 @@
     </w:p>
     <w:p>
       <w:pPr>
-        <w:pStyle w:val="Body"/>
+        <w:pStyle w:val="Body B"/>
         <w:ind w:left="1112" w:firstLine="0"/>
         <w:jc w:val="both"/>
         <w:rPr>
+          <w:rStyle w:val="None"/>
           <w:rFonts w:ascii="Arial" w:cs="Arial" w:hAnsi="Arial" w:eastAsia="Arial"/>
           <w:sz w:val="20"/>
           <w:szCs w:val="20"/>
@@ -1356,6 +1954,19 @@
         </w:rPr>
         <w:t>JDK1.6, Grails, Groovy, Java, ZKUI, Spock, Cucumber, JSON, SLF4J, LogBack, PostGres, Unix, Git, Gitorious, GitFlow, Jenkins, Maven</w:t>
       </w:r>
+      <w:r>
+        <w:rPr>
+          <w:rStyle w:val="None"/>
+          <w:rFonts w:ascii="Arial" w:hAnsi="Arial"/>
+          <w:b w:val="1"/>
+          <w:bCs w:val="1"/>
+          <w:sz w:val="20"/>
+          <w:szCs w:val="20"/>
+          <w:rtl w:val="0"/>
+          <w:lang w:val="en-US"/>
+        </w:rPr>
+        <w:t>, Docker, AWS</w:t>
+      </w:r>
     </w:p>
     <w:p>
       <w:pPr>
@@ -1386,6 +1997,7 @@
           <w:b w:val="1"/>
           <w:bCs w:val="1"/>
           <w:rtl w:val="0"/>
+          <w:lang w:val="en-US"/>
         </w:rPr>
         <w:t>CISCO SYSTEMS,</w:t>
       </w:r>
@@ -1407,6 +2019,7 @@
           <w:b w:val="1"/>
           <w:bCs w:val="1"/>
           <w:rtl w:val="0"/>
+          <w:lang w:val="en-US"/>
         </w:rPr>
         <w:t>2008-2012</w:t>
       </w:r>
@@ -1463,488 +2076,6 @@
           <w:lang w:val="en-US"/>
         </w:rPr>
         <w:t>Led a scrum team of nine offshore resources in the development of a provisioning and administrative gateway for FemtoCell devices, a command line interface association with the provisioning gateway, and an administrative UI. Mentored offshore development team to maintain and enhance these applications.</w:t>
-      </w:r>
-    </w:p>
-    <w:p>
-      <w:pPr>
-        <w:pStyle w:val="Body A"/>
-        <w:ind w:left="720" w:firstLine="0"/>
-      </w:pPr>
-    </w:p>
-    <w:p>
-      <w:pPr>
-        <w:pStyle w:val="Body A"/>
-        <w:numPr>
-          <w:ilvl w:val="0"/>
-          <w:numId w:val="12"/>
-        </w:numPr>
-        <w:rPr>
-          <w:lang w:val="en-US"/>
-        </w:rPr>
-      </w:pPr>
-      <w:r>
-        <w:rPr>
-          <w:rStyle w:val="None"/>
-          <w:rFonts w:ascii="Arial" w:hAnsi="Arial"/>
-          <w:rtl w:val="0"/>
-          <w:lang w:val="en-US"/>
-        </w:rPr>
-        <w:t>Released the product every 6-8 weeks on time with quality.</w:t>
-      </w:r>
-    </w:p>
-    <w:p>
-      <w:pPr>
-        <w:pStyle w:val="Body A"/>
-        <w:numPr>
-          <w:ilvl w:val="0"/>
-          <w:numId w:val="12"/>
-        </w:numPr>
-        <w:rPr>
-          <w:lang w:val="en-US"/>
-        </w:rPr>
-      </w:pPr>
-      <w:r>
-        <w:rPr>
-          <w:rStyle w:val="None"/>
-          <w:rFonts w:ascii="Arial" w:hAnsi="Arial"/>
-          <w:rtl w:val="0"/>
-          <w:lang w:val="en-US"/>
-        </w:rPr>
-        <w:t>Performed training for offshore team to cover Java best practices and design patterns.</w:t>
-      </w:r>
-    </w:p>
-    <w:p>
-      <w:pPr>
-        <w:pStyle w:val="Body A"/>
-        <w:jc w:val="both"/>
-      </w:pPr>
-    </w:p>
-    <w:p>
-      <w:pPr>
-        <w:pStyle w:val="WW-Plain Text"/>
-        <w:ind w:left="392" w:firstLine="0"/>
-        <w:jc w:val="both"/>
-        <w:rPr>
-          <w:rStyle w:val="None"/>
-          <w:rFonts w:ascii="Arial" w:cs="Arial" w:hAnsi="Arial" w:eastAsia="Arial"/>
-          <w:b w:val="1"/>
-          <w:bCs w:val="1"/>
-        </w:rPr>
-      </w:pPr>
-      <w:r>
-        <w:rPr>
-          <w:rStyle w:val="None"/>
-          <w:rFonts w:ascii="Arial" w:hAnsi="Arial"/>
-          <w:b w:val="1"/>
-          <w:bCs w:val="1"/>
-          <w:rtl w:val="0"/>
-          <w:lang w:val="en-US"/>
-        </w:rPr>
-        <w:t xml:space="preserve">Environment: </w:t>
-      </w:r>
-    </w:p>
-    <w:p>
-      <w:pPr>
-        <w:pStyle w:val="Body"/>
-        <w:ind w:left="1112" w:firstLine="0"/>
-        <w:jc w:val="both"/>
-        <w:rPr>
-          <w:rStyle w:val="None"/>
-          <w:rFonts w:ascii="Arial" w:cs="Arial" w:hAnsi="Arial" w:eastAsia="Arial"/>
-          <w:b w:val="1"/>
-          <w:bCs w:val="1"/>
-          <w:sz w:val="20"/>
-          <w:szCs w:val="20"/>
-          <w:lang w:val="en-US"/>
-        </w:rPr>
-      </w:pPr>
-      <w:r>
-        <w:rPr>
-          <w:rStyle w:val="None"/>
-          <w:rFonts w:ascii="Arial" w:hAnsi="Arial"/>
-          <w:b w:val="1"/>
-          <w:bCs w:val="1"/>
-          <w:sz w:val="20"/>
-          <w:szCs w:val="20"/>
-          <w:rtl w:val="0"/>
-          <w:lang w:val="en-US"/>
-        </w:rPr>
-        <w:t>JDK1.6, Servlets, Javascript, Struts, XML, Log4J, Oracle AQ, JMS, Groovy, Oracle 11, Unix, Shell scripts</w:t>
-      </w:r>
-    </w:p>
-    <w:p>
-      <w:pPr>
-        <w:pStyle w:val="Body"/>
-        <w:ind w:left="1112" w:firstLine="0"/>
-        <w:jc w:val="both"/>
-        <w:rPr>
-          <w:rFonts w:ascii="Arial" w:cs="Arial" w:hAnsi="Arial" w:eastAsia="Arial"/>
-          <w:sz w:val="20"/>
-          <w:szCs w:val="20"/>
-          <w:lang w:val="en-US"/>
-        </w:rPr>
-      </w:pPr>
-    </w:p>
-    <w:p>
-      <w:pPr>
-        <w:pStyle w:val="Body A"/>
-      </w:pPr>
-    </w:p>
-    <w:p>
-      <w:pPr>
-        <w:pStyle w:val="Body A"/>
-        <w:tabs>
-          <w:tab w:val="right" w:pos="9340"/>
-        </w:tabs>
-        <w:jc w:val="both"/>
-      </w:pPr>
-      <w:r>
-        <w:rPr>
-          <w:rStyle w:val="None"/>
-          <w:rFonts w:ascii="Arial" w:hAnsi="Arial"/>
-          <w:b w:val="1"/>
-          <w:bCs w:val="1"/>
-          <w:rtl w:val="0"/>
-          <w:lang w:val="de-DE"/>
-        </w:rPr>
-        <w:t>RECORDANT,</w:t>
-      </w:r>
-      <w:r>
-        <w:rPr>
-          <w:rStyle w:val="Hyperlink.0"/>
-          <w:rtl w:val="0"/>
-          <w:lang w:val="it-IT"/>
-        </w:rPr>
-        <w:t xml:space="preserve"> Alpharetta, GA</w:t>
-        <w:tab/>
-        <w:t xml:space="preserve">  </w:t>
-      </w:r>
-      <w:r>
-        <w:rPr>
-          <w:rStyle w:val="None"/>
-          <w:rFonts w:ascii="Arial" w:hAnsi="Arial"/>
-          <w:b w:val="1"/>
-          <w:bCs w:val="1"/>
-          <w:rtl w:val="0"/>
-        </w:rPr>
-        <w:t>2006-2008</w:t>
-      </w:r>
-    </w:p>
-    <w:p>
-      <w:pPr>
-        <w:pStyle w:val="Body A"/>
-        <w:jc w:val="both"/>
-      </w:pPr>
-      <w:r>
-        <w:rPr>
-          <w:rStyle w:val="None"/>
-          <w:rFonts w:ascii="Arial" w:hAnsi="Arial"/>
-          <w:sz w:val="20"/>
-          <w:szCs w:val="20"/>
-          <w:rtl w:val="0"/>
-          <w:lang w:val="en-US"/>
-        </w:rPr>
-        <w:t>Recordant develops an audio-capture technology enabling companies to improve customer service by analyzing conversations between clients (ex. car sales, army recruiters, etc.).</w:t>
-      </w:r>
-      <w:bookmarkEnd w:id="6"/>
-    </w:p>
-    <w:p>
-      <w:pPr>
-        <w:pStyle w:val="Heading 2"/>
-        <w:jc w:val="both"/>
-      </w:pPr>
-      <w:bookmarkStart w:name="hv3p97p6hg3rv" w:id="7"/>
-    </w:p>
-    <w:p>
-      <w:pPr>
-        <w:pStyle w:val="Heading 2"/>
-        <w:ind w:left="720" w:firstLine="0"/>
-        <w:jc w:val="both"/>
-      </w:pPr>
-      <w:r>
-        <w:rPr>
-          <w:rStyle w:val="None"/>
-          <w:rFonts w:ascii="Arial" w:hAnsi="Arial"/>
-          <w:rtl w:val="0"/>
-          <w:lang w:val="en-US"/>
-        </w:rPr>
-        <w:t>Senior Software Developer</w:t>
-      </w:r>
-    </w:p>
-    <w:p>
-      <w:pPr>
-        <w:pStyle w:val="Body A"/>
-        <w:ind w:left="720" w:firstLine="0"/>
-      </w:pPr>
-      <w:r>
-        <w:rPr>
-          <w:rStyle w:val="None"/>
-          <w:rFonts w:ascii="Arial" w:hAnsi="Arial"/>
-          <w:rtl w:val="0"/>
-          <w:lang w:val="en-US"/>
-        </w:rPr>
-        <w:t>Designed and developed features for the flagship application as well as the internal customer management tool.</w:t>
-      </w:r>
-    </w:p>
-    <w:p>
-      <w:pPr>
-        <w:pStyle w:val="Body A"/>
-        <w:ind w:left="720" w:firstLine="0"/>
-      </w:pPr>
-    </w:p>
-    <w:p>
-      <w:pPr>
-        <w:pStyle w:val="Body A"/>
-        <w:numPr>
-          <w:ilvl w:val="0"/>
-          <w:numId w:val="12"/>
-        </w:numPr>
-        <w:rPr>
-          <w:lang w:val="en-US"/>
-        </w:rPr>
-      </w:pPr>
-      <w:r>
-        <w:rPr>
-          <w:rStyle w:val="None"/>
-          <w:rFonts w:ascii="Arial" w:hAnsi="Arial"/>
-          <w:rtl w:val="0"/>
-          <w:lang w:val="en-US"/>
-        </w:rPr>
-        <w:t>Created a full-featured dashboard (drill down, slice and dice, etc.) using Corda CenterView.</w:t>
-      </w:r>
-    </w:p>
-    <w:p>
-      <w:pPr>
-        <w:pStyle w:val="Body A"/>
-        <w:numPr>
-          <w:ilvl w:val="0"/>
-          <w:numId w:val="12"/>
-        </w:numPr>
-        <w:rPr>
-          <w:lang w:val="en-US"/>
-        </w:rPr>
-      </w:pPr>
-      <w:r>
-        <w:rPr>
-          <w:rStyle w:val="None"/>
-          <w:rFonts w:ascii="Arial" w:hAnsi="Arial"/>
-          <w:rtl w:val="0"/>
-          <w:lang w:val="en-US"/>
-        </w:rPr>
-        <w:t xml:space="preserve">Wrote all SQL Server stored procedures used for data access.  </w:t>
-      </w:r>
-    </w:p>
-    <w:p>
-      <w:pPr>
-        <w:pStyle w:val="Body A"/>
-        <w:numPr>
-          <w:ilvl w:val="0"/>
-          <w:numId w:val="12"/>
-        </w:numPr>
-        <w:rPr>
-          <w:lang w:val="en-US"/>
-        </w:rPr>
-      </w:pPr>
-      <w:r>
-        <w:rPr>
-          <w:rStyle w:val="None"/>
-          <w:rFonts w:ascii="Arial" w:hAnsi="Arial"/>
-          <w:rtl w:val="0"/>
-          <w:lang w:val="en-US"/>
-        </w:rPr>
-        <w:t>Designed and documented the multi-dimensional database (ie. data warehouse) to be used for reporting and the dashboard.</w:t>
-      </w:r>
-    </w:p>
-    <w:p>
-      <w:pPr>
-        <w:pStyle w:val="Body A"/>
-        <w:numPr>
-          <w:ilvl w:val="0"/>
-          <w:numId w:val="12"/>
-        </w:numPr>
-        <w:rPr>
-          <w:lang w:val="en-US"/>
-        </w:rPr>
-      </w:pPr>
-      <w:r>
-        <w:rPr>
-          <w:rStyle w:val="None"/>
-          <w:rFonts w:ascii="Arial" w:hAnsi="Arial"/>
-          <w:rtl w:val="0"/>
-          <w:lang w:val="en-US"/>
-        </w:rPr>
-        <w:t>Performed data analysis for specific customers to show ROI.</w:t>
-      </w:r>
-    </w:p>
-    <w:p>
-      <w:pPr>
-        <w:pStyle w:val="Body A"/>
-      </w:pPr>
-    </w:p>
-    <w:p>
-      <w:pPr>
-        <w:pStyle w:val="WW-Plain Text"/>
-        <w:ind w:left="392" w:firstLine="0"/>
-        <w:jc w:val="both"/>
-        <w:rPr>
-          <w:rStyle w:val="None"/>
-          <w:rFonts w:ascii="Arial" w:cs="Arial" w:hAnsi="Arial" w:eastAsia="Arial"/>
-          <w:b w:val="1"/>
-          <w:bCs w:val="1"/>
-        </w:rPr>
-      </w:pPr>
-      <w:r>
-        <w:rPr>
-          <w:rStyle w:val="None"/>
-          <w:rFonts w:ascii="Arial" w:hAnsi="Arial"/>
-          <w:b w:val="1"/>
-          <w:bCs w:val="1"/>
-          <w:rtl w:val="0"/>
-          <w:lang w:val="en-US"/>
-        </w:rPr>
-        <w:t xml:space="preserve">Environment: </w:t>
-      </w:r>
-    </w:p>
-    <w:p>
-      <w:pPr>
-        <w:pStyle w:val="Body"/>
-        <w:ind w:left="1112" w:firstLine="0"/>
-        <w:jc w:val="both"/>
-        <w:rPr>
-          <w:rStyle w:val="None"/>
-          <w:rFonts w:ascii="Arial" w:cs="Arial" w:hAnsi="Arial" w:eastAsia="Arial"/>
-          <w:b w:val="1"/>
-          <w:bCs w:val="1"/>
-          <w:sz w:val="20"/>
-          <w:szCs w:val="20"/>
-          <w:lang w:val="en-US"/>
-        </w:rPr>
-      </w:pPr>
-      <w:r>
-        <w:rPr>
-          <w:rStyle w:val="None"/>
-          <w:rFonts w:ascii="Arial" w:hAnsi="Arial"/>
-          <w:b w:val="1"/>
-          <w:bCs w:val="1"/>
-          <w:sz w:val="20"/>
-          <w:szCs w:val="20"/>
-          <w:rtl w:val="0"/>
-          <w:lang w:val="en-US"/>
-        </w:rPr>
-        <w:t>JDK1.5, J2EE, XSLT, Corda CenterView, Castor, Servlets, Log4J, Javascript, Ant, Eclipse, JDBC, BIRT, TableGen, XML, Windows XP, Unix, SQL Server (including database patches and stored procedures).</w:t>
-      </w:r>
-    </w:p>
-    <w:p>
-      <w:pPr>
-        <w:pStyle w:val="Body"/>
-        <w:ind w:left="1112" w:firstLine="0"/>
-        <w:jc w:val="both"/>
-        <w:rPr>
-          <w:rFonts w:ascii="Arial" w:cs="Arial" w:hAnsi="Arial" w:eastAsia="Arial"/>
-          <w:sz w:val="20"/>
-          <w:szCs w:val="20"/>
-          <w:lang w:val="en-US"/>
-        </w:rPr>
-      </w:pPr>
-    </w:p>
-    <w:p>
-      <w:pPr>
-        <w:pStyle w:val="Body A"/>
-      </w:pPr>
-    </w:p>
-    <w:p>
-      <w:pPr>
-        <w:pStyle w:val="Body A"/>
-        <w:tabs>
-          <w:tab w:val="right" w:pos="9340"/>
-        </w:tabs>
-        <w:jc w:val="both"/>
-      </w:pPr>
-      <w:r>
-        <w:rPr>
-          <w:rStyle w:val="None"/>
-          <w:rFonts w:ascii="Arial" w:hAnsi="Arial"/>
-          <w:b w:val="1"/>
-          <w:bCs w:val="1"/>
-          <w:rtl w:val="0"/>
-        </w:rPr>
-        <w:t>INOVIS,</w:t>
-      </w:r>
-      <w:r>
-        <w:rPr>
-          <w:rStyle w:val="Hyperlink.0"/>
-          <w:rtl w:val="0"/>
-          <w:lang w:val="it-IT"/>
-        </w:rPr>
-        <w:t xml:space="preserve"> Alpharetta, GA</w:t>
-        <w:tab/>
-        <w:t xml:space="preserve">  </w:t>
-      </w:r>
-      <w:r>
-        <w:rPr>
-          <w:rStyle w:val="None"/>
-          <w:rFonts w:ascii="Arial" w:hAnsi="Arial"/>
-          <w:b w:val="1"/>
-          <w:bCs w:val="1"/>
-          <w:rtl w:val="0"/>
-        </w:rPr>
-        <w:t>2005-2006</w:t>
-      </w:r>
-    </w:p>
-    <w:p>
-      <w:pPr>
-        <w:pStyle w:val="Body A"/>
-        <w:jc w:val="both"/>
-      </w:pPr>
-      <w:r>
-        <w:rPr>
-          <w:rStyle w:val="None"/>
-          <w:rFonts w:ascii="Arial" w:hAnsi="Arial"/>
-          <w:sz w:val="20"/>
-          <w:szCs w:val="20"/>
-          <w:rtl w:val="0"/>
-          <w:lang w:val="en-US"/>
-        </w:rPr>
-        <w:t>Inovis is a leading provider of B2B software and managed services that help companies speed transaction flows, synchronize product information and improve supply chain processes.</w:t>
-      </w:r>
-      <w:bookmarkEnd w:id="7"/>
-    </w:p>
-    <w:p>
-      <w:pPr>
-        <w:pStyle w:val="Heading 2"/>
-        <w:jc w:val="both"/>
-      </w:pPr>
-      <w:bookmarkStart w:name="hn9sf3pqqu2d9" w:id="8"/>
-    </w:p>
-    <w:p>
-      <w:pPr>
-        <w:pStyle w:val="Heading 2"/>
-        <w:ind w:left="720" w:firstLine="0"/>
-        <w:jc w:val="both"/>
-      </w:pPr>
-      <w:r>
-        <w:rPr>
-          <w:rStyle w:val="None"/>
-          <w:rFonts w:ascii="Arial" w:hAnsi="Arial"/>
-          <w:rtl w:val="0"/>
-          <w:lang w:val="en-US"/>
-        </w:rPr>
-        <w:t>Senior Software Developer</w:t>
-      </w:r>
-    </w:p>
-    <w:p>
-      <w:pPr>
-        <w:pStyle w:val="Body A"/>
-        <w:ind w:left="720" w:firstLine="0"/>
-      </w:pPr>
-      <w:r>
-        <w:rPr>
-          <w:rStyle w:val="None"/>
-          <w:rFonts w:ascii="Arial" w:hAnsi="Arial"/>
-          <w:rtl w:val="0"/>
-          <w:lang w:val="en-US"/>
-        </w:rPr>
-        <w:t>Designed and implemented features for the B2B web application used to manage EDI traffic.</w:t>
       </w:r>
     </w:p>
     <w:p>
@@ -1964,19 +2095,19 @@
         <w:ind w:right="0"/>
         <w:jc w:val="left"/>
         <w:rPr>
-          <w:rFonts w:ascii="Arial" w:cs="Arial" w:hAnsi="Arial" w:eastAsia="Arial"/>
-          <w:rtl w:val="0"/>
-          <w:lang w:val="en-US"/>
-        </w:rPr>
-      </w:pPr>
-      <w:r>
-        <w:rPr>
-          <w:rStyle w:val="None"/>
-          <w:rFonts w:ascii="Arial" w:hAnsi="Arial"/>
-          <w:rtl w:val="0"/>
-          <w:lang w:val="en-US"/>
-        </w:rPr>
-        <w:t>Implemented several features with minimal defects found.</w:t>
+          <w:rStyle w:val="None"/>
+          <w:rtl w:val="0"/>
+          <w:lang w:val="en-US"/>
+        </w:rPr>
+      </w:pPr>
+      <w:r>
+        <w:rPr>
+          <w:rStyle w:val="None"/>
+          <w:rFonts w:ascii="Arial" w:hAnsi="Arial"/>
+          <w:rtl w:val="0"/>
+          <w:lang w:val="en-US"/>
+        </w:rPr>
+        <w:t>Released the product every 6-8 weeks on time with quality.</w:t>
       </w:r>
     </w:p>
     <w:p>
@@ -1990,24 +2121,25 @@
         <w:ind w:right="0"/>
         <w:jc w:val="left"/>
         <w:rPr>
-          <w:rFonts w:ascii="Arial" w:cs="Arial" w:hAnsi="Arial" w:eastAsia="Arial"/>
-          <w:rtl w:val="0"/>
-          <w:lang w:val="en-US"/>
-        </w:rPr>
-      </w:pPr>
-      <w:r>
-        <w:rPr>
-          <w:rStyle w:val="None"/>
-          <w:rFonts w:ascii="Arial" w:hAnsi="Arial"/>
-          <w:rtl w:val="0"/>
-          <w:lang w:val="en-US"/>
-        </w:rPr>
-        <w:t>Led the effort to define and implement the new defect tracking process for Quality Center.</w:t>
-      </w:r>
-    </w:p>
-    <w:p>
-      <w:pPr>
-        <w:pStyle w:val="Body A"/>
+          <w:rStyle w:val="None"/>
+          <w:rtl w:val="0"/>
+          <w:lang w:val="en-US"/>
+        </w:rPr>
+      </w:pPr>
+      <w:r>
+        <w:rPr>
+          <w:rStyle w:val="None"/>
+          <w:rFonts w:ascii="Arial" w:hAnsi="Arial"/>
+          <w:rtl w:val="0"/>
+          <w:lang w:val="en-US"/>
+        </w:rPr>
+        <w:t>Performed training for offshore team to cover Java best practices and design patterns.</w:t>
+      </w:r>
+    </w:p>
+    <w:p>
+      <w:pPr>
+        <w:pStyle w:val="Body A"/>
+        <w:jc w:val="both"/>
       </w:pPr>
     </w:p>
     <w:p>
@@ -2036,7 +2168,7 @@
     </w:p>
     <w:p>
       <w:pPr>
-        <w:pStyle w:val="Body"/>
+        <w:pStyle w:val="Body B"/>
         <w:ind w:left="1112" w:firstLine="0"/>
         <w:jc w:val="both"/>
         <w:rPr>
@@ -2060,15 +2192,16 @@
           <w:rtl w:val="0"/>
           <w:lang w:val="en-US"/>
         </w:rPr>
-        <w:t>JDK1.5, J2EE, Struts, JSP, Custom JSP Tags, Corda PopChart, Servlets, Log4J, EJB, Javascript, Ant, Eclipse, JDBC, XML, WebLogic, Windows XP, Unix, Oracle</w:t>
-      </w:r>
-    </w:p>
-    <w:p>
-      <w:pPr>
-        <w:pStyle w:val="Body"/>
+        <w:t>JDK1.6, Servlets, Javascript, Struts, XML, Log4J, Oracle AQ, JMS, Groovy, Oracle 11, Unix, Shell scripts</w:t>
+      </w:r>
+    </w:p>
+    <w:p>
+      <w:pPr>
+        <w:pStyle w:val="Body B"/>
         <w:ind w:left="1112" w:firstLine="0"/>
         <w:jc w:val="both"/>
         <w:rPr>
+          <w:rStyle w:val="None"/>
           <w:rFonts w:ascii="Arial" w:cs="Arial" w:hAnsi="Arial" w:eastAsia="Arial"/>
           <w:sz w:val="20"/>
           <w:szCs w:val="20"/>
@@ -2096,17 +2229,18 @@
           <w:b w:val="1"/>
           <w:bCs w:val="1"/>
           <w:rtl w:val="0"/>
-          <w:lang w:val="en-US"/>
-        </w:rPr>
-        <w:t>BELLSOUTH via Accenture,</w:t>
-      </w:r>
-      <w:r>
-        <w:rPr>
-          <w:rStyle w:val="None"/>
-          <w:rFonts w:ascii="Arial" w:hAnsi="Arial"/>
-          <w:rtl w:val="0"/>
-        </w:rPr>
-        <w:t xml:space="preserve"> Atlanta, GA</w:t>
+          <w:lang w:val="de-DE"/>
+        </w:rPr>
+        <w:t>RECORDANT,</w:t>
+      </w:r>
+      <w:r>
+        <w:rPr>
+          <w:rStyle w:val="Hyperlink.0.0"/>
+          <w:rFonts w:ascii="Arial" w:hAnsi="Arial"/>
+          <w:rtl w:val="0"/>
+          <w:lang w:val="it-IT"/>
+        </w:rPr>
+        <w:t xml:space="preserve"> Alpharetta, GA</w:t>
         <w:tab/>
         <w:t xml:space="preserve">  </w:t>
       </w:r>
@@ -2117,8 +2251,9 @@
           <w:b w:val="1"/>
           <w:bCs w:val="1"/>
           <w:rtl w:val="0"/>
-        </w:rPr>
-        <w:t>2004-2005</w:t>
+          <w:lang w:val="en-US"/>
+        </w:rPr>
+        <w:t>2006-2008</w:t>
       </w:r>
     </w:p>
     <w:p>
@@ -2135,16 +2270,16 @@
           <w:rtl w:val="0"/>
           <w:lang w:val="en-US"/>
         </w:rPr>
-        <w:t>BellSouth Telecommunications, LLC is an operating company of AT&amp;T that serves the southeastern United States. It consists of the former operations of Southern Bell and South Central Bell.</w:t>
-      </w:r>
-      <w:bookmarkEnd w:id="8"/>
+        <w:t>Recordant develops an audio-capture technology enabling companies to improve customer service by analyzing conversations between clients (ex. car sales, army recruiters, etc.).</w:t>
+      </w:r>
+      <w:bookmarkEnd w:id="4"/>
     </w:p>
     <w:p>
       <w:pPr>
         <w:pStyle w:val="Heading 2"/>
         <w:jc w:val="both"/>
       </w:pPr>
-      <w:bookmarkStart w:name="h6xnz1ea79x6p" w:id="9"/>
+      <w:bookmarkStart w:name="hv3p97p6hg3rv" w:id="5"/>
     </w:p>
     <w:p>
       <w:pPr>
@@ -2159,7 +2294,7 @@
           <w:rtl w:val="0"/>
           <w:lang w:val="en-US"/>
         </w:rPr>
-        <w:t>Senior Application Architect (Contractor)</w:t>
+        <w:t>Senior Software Developer</w:t>
       </w:r>
     </w:p>
     <w:p>
@@ -2174,7 +2309,7 @@
           <w:rtl w:val="0"/>
           <w:lang w:val="en-US"/>
         </w:rPr>
-        <w:t>Led a team of three offshore developers in the development of a Struts intranet application used to reconcile account balances and verify journal entry batches for accuracy.</w:t>
+        <w:t>Designed and developed features for the flagship application as well as the internal customer management tool.</w:t>
       </w:r>
     </w:p>
     <w:p>
@@ -2182,27 +2317,6 @@
         <w:pStyle w:val="Body A"/>
         <w:ind w:left="720" w:firstLine="0"/>
       </w:pPr>
-    </w:p>
-    <w:p>
-      <w:pPr>
-        <w:pStyle w:val="Body A"/>
-        <w:numPr>
-          <w:ilvl w:val="0"/>
-          <w:numId w:val="12"/>
-        </w:numPr>
-        <w:rPr>
-          <w:lang w:val="en-US"/>
-        </w:rPr>
-      </w:pPr>
-      <w:r>
-        <w:rPr>
-          <w:rStyle w:val="None"/>
-          <w:rFonts w:ascii="Arial" w:hAnsi="Arial"/>
-          <w:rtl w:val="0"/>
-          <w:lang w:val="en-US"/>
-        </w:rPr>
-        <w:t>Created UI design, database design, and detailed design specification for the offshore team to follow.</w:t>
-      </w:r>
     </w:p>
     <w:p>
       <w:pPr>
@@ -2215,19 +2329,97 @@
         <w:ind w:right="0"/>
         <w:jc w:val="left"/>
         <w:rPr>
-          <w:rFonts w:ascii="Arial" w:cs="Arial" w:hAnsi="Arial" w:eastAsia="Arial"/>
-          <w:rtl w:val="0"/>
-          <w:lang w:val="en-US"/>
-        </w:rPr>
-      </w:pPr>
-      <w:r>
-        <w:rPr>
-          <w:rStyle w:val="None"/>
-          <w:rFonts w:ascii="Arial" w:hAnsi="Arial"/>
-          <w:rtl w:val="0"/>
-          <w:lang w:val="en-US"/>
-        </w:rPr>
-        <w:t>Successfully delivered a product that met specifications and provided the functionality requested by the business.</w:t>
+          <w:rStyle w:val="None"/>
+          <w:rtl w:val="0"/>
+          <w:lang w:val="en-US"/>
+        </w:rPr>
+      </w:pPr>
+      <w:r>
+        <w:rPr>
+          <w:rStyle w:val="None"/>
+          <w:rFonts w:ascii="Arial" w:hAnsi="Arial"/>
+          <w:rtl w:val="0"/>
+          <w:lang w:val="en-US"/>
+        </w:rPr>
+        <w:t>Created a full-featured dashboard (drill down, slice and dice, etc.) using Corda CenterView.</w:t>
+      </w:r>
+    </w:p>
+    <w:p>
+      <w:pPr>
+        <w:pStyle w:val="Body A"/>
+        <w:numPr>
+          <w:ilvl w:val="0"/>
+          <w:numId w:val="12"/>
+        </w:numPr>
+        <w:bidi w:val="0"/>
+        <w:ind w:right="0"/>
+        <w:jc w:val="left"/>
+        <w:rPr>
+          <w:rStyle w:val="None"/>
+          <w:rtl w:val="0"/>
+          <w:lang w:val="en-US"/>
+        </w:rPr>
+      </w:pPr>
+      <w:r>
+        <w:rPr>
+          <w:rStyle w:val="None"/>
+          <w:rFonts w:ascii="Arial" w:hAnsi="Arial"/>
+          <w:rtl w:val="0"/>
+          <w:lang w:val="en-US"/>
+        </w:rPr>
+        <w:t xml:space="preserve">Wrote all SQL Server stored procedures used for data access.  </w:t>
+      </w:r>
+    </w:p>
+    <w:p>
+      <w:pPr>
+        <w:pStyle w:val="Body A"/>
+        <w:numPr>
+          <w:ilvl w:val="0"/>
+          <w:numId w:val="12"/>
+        </w:numPr>
+        <w:bidi w:val="0"/>
+        <w:ind w:right="0"/>
+        <w:jc w:val="left"/>
+        <w:rPr>
+          <w:rStyle w:val="None"/>
+          <w:rtl w:val="0"/>
+          <w:lang w:val="en-US"/>
+        </w:rPr>
+      </w:pPr>
+      <w:r>
+        <w:rPr>
+          <w:rStyle w:val="None"/>
+          <w:rFonts w:ascii="Arial" w:hAnsi="Arial"/>
+          <w:rtl w:val="0"/>
+          <w:lang w:val="en-US"/>
+        </w:rPr>
+        <w:t>Designed and documented the multi-dimensional database (ie. data warehouse) to be used for reporting and the dashboard.</w:t>
+      </w:r>
+    </w:p>
+    <w:p>
+      <w:pPr>
+        <w:pStyle w:val="Body A"/>
+        <w:numPr>
+          <w:ilvl w:val="0"/>
+          <w:numId w:val="12"/>
+        </w:numPr>
+        <w:bidi w:val="0"/>
+        <w:ind w:right="0"/>
+        <w:jc w:val="left"/>
+        <w:rPr>
+          <w:rStyle w:val="None"/>
+          <w:rtl w:val="0"/>
+          <w:lang w:val="en-US"/>
+        </w:rPr>
+      </w:pPr>
+      <w:r>
+        <w:rPr>
+          <w:rStyle w:val="None"/>
+          <w:rFonts w:ascii="Arial" w:hAnsi="Arial"/>
+          <w:rtl w:val="0"/>
+          <w:lang w:val="en-US"/>
+        </w:rPr>
+        <w:t>Performed data analysis for specific customers to show ROI.</w:t>
       </w:r>
     </w:p>
     <w:p>
@@ -2261,7 +2453,7 @@
     </w:p>
     <w:p>
       <w:pPr>
-        <w:pStyle w:val="Body"/>
+        <w:pStyle w:val="Body B"/>
         <w:ind w:left="1112" w:firstLine="0"/>
         <w:jc w:val="both"/>
         <w:rPr>
@@ -2285,12 +2477,261 @@
           <w:rtl w:val="0"/>
           <w:lang w:val="en-US"/>
         </w:rPr>
-        <w:t>JDK1.3, J2EE, Struts, JSP, JSTL, Custom JSP Tags, Servlets, Log4J, JAXB, Javascript, JUnit, Ant, Eclipse, JDBC, UML with MS Visio, XML, Windows XP, Unix, Oracle.</w:t>
-      </w:r>
-    </w:p>
-    <w:p>
-      <w:pPr>
-        <w:pStyle w:val="Body"/>
+        <w:t>JDK1.5, J2EE, XSLT, Corda CenterView, Castor, Servlets, Log4J, Javascript, Ant, Eclipse, JDBC, BIRT, TableGen, XML, Windows XP, Unix, SQL Server (including database patches and stored procedures).</w:t>
+      </w:r>
+    </w:p>
+    <w:p>
+      <w:pPr>
+        <w:pStyle w:val="Body B"/>
+        <w:ind w:left="1112" w:firstLine="0"/>
+        <w:jc w:val="both"/>
+        <w:rPr>
+          <w:rStyle w:val="None"/>
+          <w:rFonts w:ascii="Arial" w:cs="Arial" w:hAnsi="Arial" w:eastAsia="Arial"/>
+          <w:sz w:val="20"/>
+          <w:szCs w:val="20"/>
+          <w:lang w:val="en-US"/>
+        </w:rPr>
+      </w:pPr>
+    </w:p>
+    <w:p>
+      <w:pPr>
+        <w:pStyle w:val="Body A"/>
+      </w:pPr>
+    </w:p>
+    <w:p>
+      <w:pPr>
+        <w:pStyle w:val="Body A"/>
+        <w:tabs>
+          <w:tab w:val="right" w:pos="9340"/>
+        </w:tabs>
+        <w:jc w:val="both"/>
+      </w:pPr>
+      <w:r>
+        <w:rPr>
+          <w:rStyle w:val="None"/>
+          <w:rFonts w:ascii="Arial" w:hAnsi="Arial"/>
+          <w:b w:val="1"/>
+          <w:bCs w:val="1"/>
+          <w:rtl w:val="0"/>
+          <w:lang w:val="en-US"/>
+        </w:rPr>
+        <w:t>INOVIS,</w:t>
+      </w:r>
+      <w:r>
+        <w:rPr>
+          <w:rStyle w:val="Hyperlink.0.0"/>
+          <w:rFonts w:ascii="Arial" w:hAnsi="Arial"/>
+          <w:rtl w:val="0"/>
+          <w:lang w:val="it-IT"/>
+        </w:rPr>
+        <w:t xml:space="preserve"> Alpharetta, GA</w:t>
+        <w:tab/>
+        <w:t xml:space="preserve">  </w:t>
+      </w:r>
+      <w:r>
+        <w:rPr>
+          <w:rStyle w:val="None"/>
+          <w:rFonts w:ascii="Arial" w:hAnsi="Arial"/>
+          <w:b w:val="1"/>
+          <w:bCs w:val="1"/>
+          <w:rtl w:val="0"/>
+          <w:lang w:val="en-US"/>
+        </w:rPr>
+        <w:t>2005-2006</w:t>
+      </w:r>
+    </w:p>
+    <w:p>
+      <w:pPr>
+        <w:pStyle w:val="Body A"/>
+        <w:jc w:val="both"/>
+      </w:pPr>
+      <w:r>
+        <w:rPr>
+          <w:rStyle w:val="None"/>
+          <w:rFonts w:ascii="Arial" w:hAnsi="Arial"/>
+          <w:sz w:val="20"/>
+          <w:szCs w:val="20"/>
+          <w:rtl w:val="0"/>
+          <w:lang w:val="en-US"/>
+        </w:rPr>
+        <w:t>Inovis is a leading provider of B2B software and managed services that help companies speed transaction flows, synchronize product information and improve supply chain processes.</w:t>
+      </w:r>
+      <w:bookmarkEnd w:id="5"/>
+    </w:p>
+    <w:p>
+      <w:pPr>
+        <w:pStyle w:val="Heading 2"/>
+        <w:jc w:val="both"/>
+      </w:pPr>
+      <w:bookmarkStart w:name="hn9sf3pqqu2d9" w:id="6"/>
+    </w:p>
+    <w:p>
+      <w:pPr>
+        <w:pStyle w:val="Heading 2"/>
+        <w:ind w:left="720" w:firstLine="0"/>
+        <w:jc w:val="both"/>
+      </w:pPr>
+      <w:r>
+        <w:rPr>
+          <w:rStyle w:val="None"/>
+          <w:rFonts w:ascii="Arial" w:hAnsi="Arial"/>
+          <w:rtl w:val="0"/>
+          <w:lang w:val="en-US"/>
+        </w:rPr>
+        <w:t>Senior Software Developer</w:t>
+      </w:r>
+    </w:p>
+    <w:p>
+      <w:pPr>
+        <w:pStyle w:val="Body A"/>
+        <w:ind w:left="720" w:firstLine="0"/>
+      </w:pPr>
+      <w:r>
+        <w:rPr>
+          <w:rStyle w:val="None"/>
+          <w:rFonts w:ascii="Arial" w:hAnsi="Arial"/>
+          <w:rtl w:val="0"/>
+          <w:lang w:val="en-US"/>
+        </w:rPr>
+        <w:t>Designed and implemented features for the B2B web application used to manage EDI traffic.</w:t>
+      </w:r>
+    </w:p>
+    <w:p>
+      <w:pPr>
+        <w:pStyle w:val="Body A"/>
+        <w:ind w:left="720" w:firstLine="0"/>
+      </w:pPr>
+    </w:p>
+    <w:p>
+      <w:pPr>
+        <w:pStyle w:val="Body A"/>
+        <w:numPr>
+          <w:ilvl w:val="0"/>
+          <w:numId w:val="12"/>
+        </w:numPr>
+        <w:bidi w:val="0"/>
+        <w:ind w:right="0"/>
+        <w:jc w:val="left"/>
+        <w:rPr>
+          <w:rStyle w:val="None"/>
+          <w:rFonts w:ascii="Arial" w:cs="Arial" w:hAnsi="Arial" w:eastAsia="Arial"/>
+          <w:rtl w:val="0"/>
+          <w:lang w:val="en-US"/>
+        </w:rPr>
+      </w:pPr>
+      <w:r>
+        <w:rPr>
+          <w:rStyle w:val="None"/>
+          <w:rFonts w:ascii="Arial" w:hAnsi="Arial"/>
+          <w:rtl w:val="0"/>
+          <w:lang w:val="en-US"/>
+        </w:rPr>
+        <w:t>Implemented several features with minimal defects found.</w:t>
+      </w:r>
+    </w:p>
+    <w:p>
+      <w:pPr>
+        <w:pStyle w:val="Body A"/>
+        <w:numPr>
+          <w:ilvl w:val="0"/>
+          <w:numId w:val="12"/>
+        </w:numPr>
+        <w:bidi w:val="0"/>
+        <w:ind w:right="0"/>
+        <w:jc w:val="left"/>
+        <w:rPr>
+          <w:rStyle w:val="None"/>
+          <w:rFonts w:ascii="Arial" w:cs="Arial" w:hAnsi="Arial" w:eastAsia="Arial"/>
+          <w:rtl w:val="0"/>
+          <w:lang w:val="en-US"/>
+        </w:rPr>
+      </w:pPr>
+      <w:r>
+        <w:rPr>
+          <w:rStyle w:val="None"/>
+          <w:rFonts w:ascii="Arial" w:hAnsi="Arial"/>
+          <w:rtl w:val="0"/>
+          <w:lang w:val="en-US"/>
+        </w:rPr>
+        <w:t>Led the effort to define and implement the new defect tracking process for Quality Center.</w:t>
+      </w:r>
+    </w:p>
+    <w:p>
+      <w:pPr>
+        <w:pStyle w:val="Body A"/>
+      </w:pPr>
+    </w:p>
+    <w:p>
+      <w:pPr>
+        <w:pStyle w:val="WW-Plain Text"/>
+        <w:ind w:left="392" w:firstLine="0"/>
+        <w:jc w:val="both"/>
+        <w:rPr>
+          <w:rStyle w:val="None"/>
+          <w:rFonts w:ascii="Arial" w:cs="Arial" w:hAnsi="Arial" w:eastAsia="Arial"/>
+          <w:b w:val="1"/>
+          <w:bCs w:val="1"/>
+        </w:rPr>
+      </w:pPr>
+      <w:r>
+        <w:rPr>
+          <w:rStyle w:val="None"/>
+          <w:rFonts w:ascii="Arial" w:hAnsi="Arial"/>
+          <w:b w:val="1"/>
+          <w:bCs w:val="1"/>
+          <w:rtl w:val="0"/>
+          <w:lang w:val="en-US"/>
+        </w:rPr>
+        <w:t xml:space="preserve">Environment: </w:t>
+      </w:r>
+    </w:p>
+    <w:p>
+      <w:pPr>
+        <w:pStyle w:val="Body B"/>
+        <w:ind w:left="1112" w:firstLine="0"/>
+        <w:jc w:val="both"/>
+        <w:rPr>
+          <w:rStyle w:val="None"/>
+          <w:rFonts w:ascii="Arial" w:cs="Arial" w:hAnsi="Arial" w:eastAsia="Arial"/>
+          <w:b w:val="1"/>
+          <w:bCs w:val="1"/>
+          <w:sz w:val="20"/>
+          <w:szCs w:val="20"/>
+          <w:lang w:val="en-US"/>
+        </w:rPr>
+      </w:pPr>
+      <w:r>
+        <w:rPr>
+          <w:rStyle w:val="None"/>
+          <w:rFonts w:ascii="Arial" w:hAnsi="Arial"/>
+          <w:b w:val="1"/>
+          <w:bCs w:val="1"/>
+          <w:sz w:val="20"/>
+          <w:szCs w:val="20"/>
+          <w:rtl w:val="0"/>
+          <w:lang w:val="en-US"/>
+        </w:rPr>
+        <w:t>JDK1.5, J2EE, Struts, JSP, Custom JSP Tags, Corda PopChart, Servlets, Log4J, EJB, Javascript, Ant, Eclipse, JDBC, XML, WebLogic, Windows XP, Unix, Oracle</w:t>
+      </w:r>
+    </w:p>
+    <w:p>
+      <w:pPr>
+        <w:pStyle w:val="Body B"/>
+        <w:ind w:left="1112" w:firstLine="0"/>
+        <w:jc w:val="both"/>
+        <w:rPr>
+          <w:rStyle w:val="None"/>
+          <w:rFonts w:ascii="Arial" w:cs="Arial" w:hAnsi="Arial" w:eastAsia="Arial"/>
+          <w:sz w:val="20"/>
+          <w:szCs w:val="20"/>
+          <w:lang w:val="en-US"/>
+        </w:rPr>
+      </w:pPr>
+    </w:p>
+    <w:p>
+      <w:pPr>
+        <w:pStyle w:val="Body A"/>
       </w:pPr>
       <w:r>
         <w:rPr>
@@ -2300,8 +2741,8 @@
           <w:bCs w:val="0"/>
           <w:i w:val="0"/>
           <w:iCs w:val="0"/>
-          <w:sz w:val="22"/>
-          <w:szCs w:val="22"/>
+          <w:sz w:val="20"/>
+          <w:szCs w:val="20"/>
           <w:lang w:val="en-US"/>
         </w:rPr>
         <w:br w:type="page"/>
@@ -2329,15 +2770,16 @@
           <w:rtl w:val="0"/>
           <w:lang w:val="en-US"/>
         </w:rPr>
-        <w:t>WITNESS SYSTEMS INC.,</w:t>
-      </w:r>
-      <w:r>
-        <w:rPr>
-          <w:rStyle w:val="Hyperlink.0"/>
-          <w:rtl w:val="0"/>
-          <w:lang w:val="it-IT"/>
-        </w:rPr>
-        <w:t xml:space="preserve"> Alpharetta, GA</w:t>
+        <w:t>BELLSOUTH via Accenture,</w:t>
+      </w:r>
+      <w:r>
+        <w:rPr>
+          <w:rStyle w:val="None"/>
+          <w:rFonts w:ascii="Arial" w:hAnsi="Arial"/>
+          <w:rtl w:val="0"/>
+          <w:lang w:val="en-US"/>
+        </w:rPr>
+        <w:t xml:space="preserve"> Atlanta, GA</w:t>
         <w:tab/>
         <w:t xml:space="preserve">  </w:t>
       </w:r>
@@ -2348,13 +2790,15 @@
           <w:b w:val="1"/>
           <w:bCs w:val="1"/>
           <w:rtl w:val="0"/>
-        </w:rPr>
-        <w:t>1999-2004</w:t>
-      </w:r>
-    </w:p>
-    <w:p>
-      <w:pPr>
-        <w:pStyle w:val="Body A"/>
+          <w:lang w:val="en-US"/>
+        </w:rPr>
+        <w:t>2004-2005</w:t>
+      </w:r>
+    </w:p>
+    <w:p>
+      <w:pPr>
+        <w:pStyle w:val="Body A"/>
+        <w:jc w:val="both"/>
       </w:pPr>
       <w:r>
         <w:rPr>
@@ -2365,16 +2809,16 @@
           <w:rtl w:val="0"/>
           <w:lang w:val="en-US"/>
         </w:rPr>
-        <w:t>Witness Systems is a leading provider of products that allow supervisors to capture and listen to conversations between employees and customers while simultaneously viewing the computer screens that employees access for information during the course of a call.</w:t>
-      </w:r>
-      <w:bookmarkEnd w:id="9"/>
+        <w:t>BellSouth Telecommunications, LLC is an operating company of AT&amp;T that serves the southeastern United States. It consists of the former operations of Southern Bell and South Central Bell.</w:t>
+      </w:r>
+      <w:bookmarkEnd w:id="6"/>
     </w:p>
     <w:p>
       <w:pPr>
         <w:pStyle w:val="Heading 2"/>
         <w:jc w:val="both"/>
       </w:pPr>
-      <w:bookmarkStart w:name="hiazwlrjuzp1s" w:id="10"/>
+      <w:bookmarkStart w:name="h6xnz1ea79x6p" w:id="7"/>
     </w:p>
     <w:p>
       <w:pPr>
@@ -2389,17 +2833,7 @@
           <w:rtl w:val="0"/>
           <w:lang w:val="en-US"/>
         </w:rPr>
-        <w:t>Software Development Manager</w:t>
-      </w:r>
-      <w:r>
-        <w:rPr>
-          <w:rStyle w:val="None"/>
-          <w:rFonts w:ascii="Arial" w:hAnsi="Arial"/>
-          <w:b w:val="0"/>
-          <w:bCs w:val="0"/>
-          <w:rtl w:val="0"/>
-        </w:rPr>
-        <w:t>, 2003-2004</w:t>
+        <w:t>Senior Application Architect (Contractor)</w:t>
       </w:r>
     </w:p>
     <w:p>
@@ -2414,7 +2848,7 @@
           <w:rtl w:val="0"/>
           <w:lang w:val="en-US"/>
         </w:rPr>
-        <w:t>Managed 4 development teams of 3-5 developers each that developed web applications.</w:t>
+        <w:t>Led a team of three offshore developers in the development of a Struts intranet application used to reconcile account balances and verify journal entry batches for accuracy.</w:t>
       </w:r>
     </w:p>
     <w:p>
@@ -2430,18 +2864,23 @@
           <w:ilvl w:val="0"/>
           <w:numId w:val="12"/>
         </w:numPr>
-        <w:rPr>
-          <w:lang w:val="en-US"/>
-        </w:rPr>
-      </w:pPr>
-      <w:r>
-        <w:rPr>
-          <w:rStyle w:val="None"/>
-          <w:rFonts w:ascii="Arial" w:hAnsi="Arial"/>
-          <w:rtl w:val="0"/>
-          <w:lang w:val="en-US"/>
-        </w:rPr>
-        <w:t>Consistently improved the release management process and product quality with each release.</w:t>
+        <w:bidi w:val="0"/>
+        <w:ind w:right="0"/>
+        <w:jc w:val="left"/>
+        <w:rPr>
+          <w:rStyle w:val="None"/>
+          <w:rtl w:val="0"/>
+          <w:lang w:val="en-US"/>
+        </w:rPr>
+      </w:pPr>
+      <w:r>
+        <w:rPr>
+          <w:rStyle w:val="None"/>
+          <w:rFonts w:ascii="Arial" w:hAnsi="Arial"/>
+          <w:rtl w:val="0"/>
+          <w:lang w:val="en-US"/>
+        </w:rPr>
+        <w:t>Created UI design, database design, and detailed design specification for the offshore team to follow.</w:t>
       </w:r>
     </w:p>
     <w:p>
@@ -2451,25 +2890,164 @@
           <w:ilvl w:val="0"/>
           <w:numId w:val="12"/>
         </w:numPr>
-        <w:rPr>
-          <w:lang w:val="en-US"/>
-        </w:rPr>
-      </w:pPr>
-      <w:r>
-        <w:rPr>
-          <w:rStyle w:val="None"/>
-          <w:rFonts w:ascii="Arial" w:hAnsi="Arial"/>
-          <w:rtl w:val="0"/>
-          <w:lang w:val="en-US"/>
-        </w:rPr>
-        <w:t>Led the defect tracking core team which defined and maintained the Corporate defect tracking process.</w:t>
-      </w:r>
-    </w:p>
-    <w:p>
-      <w:pPr>
-        <w:pStyle w:val="Body A"/>
-        <w:ind w:left="720" w:firstLine="0"/>
-      </w:pPr>
+        <w:bidi w:val="0"/>
+        <w:ind w:right="0"/>
+        <w:jc w:val="left"/>
+        <w:rPr>
+          <w:rStyle w:val="None"/>
+          <w:rFonts w:ascii="Arial" w:cs="Arial" w:hAnsi="Arial" w:eastAsia="Arial"/>
+          <w:rtl w:val="0"/>
+          <w:lang w:val="en-US"/>
+        </w:rPr>
+      </w:pPr>
+      <w:r>
+        <w:rPr>
+          <w:rStyle w:val="None"/>
+          <w:rFonts w:ascii="Arial" w:hAnsi="Arial"/>
+          <w:rtl w:val="0"/>
+          <w:lang w:val="en-US"/>
+        </w:rPr>
+        <w:t>Successfully delivered a product that met specifications and provided the functionality requested by the business.</w:t>
+      </w:r>
+    </w:p>
+    <w:p>
+      <w:pPr>
+        <w:pStyle w:val="Body A"/>
+      </w:pPr>
+    </w:p>
+    <w:p>
+      <w:pPr>
+        <w:pStyle w:val="WW-Plain Text"/>
+        <w:ind w:left="392" w:firstLine="0"/>
+        <w:jc w:val="both"/>
+        <w:rPr>
+          <w:rStyle w:val="None"/>
+          <w:rFonts w:ascii="Arial" w:cs="Arial" w:hAnsi="Arial" w:eastAsia="Arial"/>
+          <w:b w:val="1"/>
+          <w:bCs w:val="1"/>
+        </w:rPr>
+      </w:pPr>
+      <w:r>
+        <w:rPr>
+          <w:rStyle w:val="None"/>
+          <w:rFonts w:ascii="Arial" w:hAnsi="Arial"/>
+          <w:b w:val="1"/>
+          <w:bCs w:val="1"/>
+          <w:rtl w:val="0"/>
+          <w:lang w:val="en-US"/>
+        </w:rPr>
+        <w:t xml:space="preserve">Environment: </w:t>
+      </w:r>
+    </w:p>
+    <w:p>
+      <w:pPr>
+        <w:pStyle w:val="Body B"/>
+        <w:ind w:left="1112" w:firstLine="0"/>
+        <w:jc w:val="both"/>
+        <w:rPr>
+          <w:rStyle w:val="None"/>
+          <w:rFonts w:ascii="Arial" w:cs="Arial" w:hAnsi="Arial" w:eastAsia="Arial"/>
+          <w:b w:val="1"/>
+          <w:bCs w:val="1"/>
+          <w:sz w:val="20"/>
+          <w:szCs w:val="20"/>
+          <w:lang w:val="en-US"/>
+        </w:rPr>
+      </w:pPr>
+      <w:r>
+        <w:rPr>
+          <w:rStyle w:val="None"/>
+          <w:rFonts w:ascii="Arial" w:hAnsi="Arial"/>
+          <w:b w:val="1"/>
+          <w:bCs w:val="1"/>
+          <w:sz w:val="20"/>
+          <w:szCs w:val="20"/>
+          <w:rtl w:val="0"/>
+          <w:lang w:val="en-US"/>
+        </w:rPr>
+        <w:t>JDK1.3, J2EE, Struts, JSP, JSTL, Custom JSP Tags, Servlets, Log4J, JAXB, Javascript, JUnit, Ant, Eclipse, JDBC, UML with MS Visio, XML, Windows XP, Unix, Oracle</w:t>
+      </w:r>
+    </w:p>
+    <w:p>
+      <w:pPr>
+        <w:pStyle w:val="Body A"/>
+        <w:rPr>
+          <w:rFonts w:ascii="Arial Unicode MS" w:cs="Arial Unicode MS" w:hAnsi="Arial Unicode MS" w:eastAsia="Arial Unicode MS"/>
+          <w:sz w:val="22"/>
+          <w:szCs w:val="22"/>
+        </w:rPr>
+      </w:pPr>
+    </w:p>
+    <w:p>
+      <w:pPr>
+        <w:pStyle w:val="Body A"/>
+      </w:pPr>
+    </w:p>
+    <w:p>
+      <w:pPr>
+        <w:pStyle w:val="Body A"/>
+        <w:tabs>
+          <w:tab w:val="right" w:pos="9340"/>
+        </w:tabs>
+        <w:jc w:val="both"/>
+      </w:pPr>
+      <w:r>
+        <w:rPr>
+          <w:rStyle w:val="None"/>
+          <w:rFonts w:ascii="Arial" w:hAnsi="Arial"/>
+          <w:b w:val="1"/>
+          <w:bCs w:val="1"/>
+          <w:rtl w:val="0"/>
+          <w:lang w:val="en-US"/>
+        </w:rPr>
+        <w:t>WITNESS SYSTEMS INC.,</w:t>
+      </w:r>
+      <w:r>
+        <w:rPr>
+          <w:rStyle w:val="Hyperlink.0.0"/>
+          <w:rFonts w:ascii="Arial" w:hAnsi="Arial"/>
+          <w:rtl w:val="0"/>
+          <w:lang w:val="it-IT"/>
+        </w:rPr>
+        <w:t xml:space="preserve"> Alpharetta, GA</w:t>
+        <w:tab/>
+        <w:t xml:space="preserve">  </w:t>
+      </w:r>
+      <w:r>
+        <w:rPr>
+          <w:rStyle w:val="None"/>
+          <w:rFonts w:ascii="Arial" w:hAnsi="Arial"/>
+          <w:b w:val="1"/>
+          <w:bCs w:val="1"/>
+          <w:rtl w:val="0"/>
+          <w:lang w:val="en-US"/>
+        </w:rPr>
+        <w:t>1999-2004</w:t>
+      </w:r>
+    </w:p>
+    <w:p>
+      <w:pPr>
+        <w:pStyle w:val="Body A"/>
+      </w:pPr>
+      <w:r>
+        <w:rPr>
+          <w:rStyle w:val="None"/>
+          <w:rFonts w:ascii="Arial" w:hAnsi="Arial"/>
+          <w:sz w:val="20"/>
+          <w:szCs w:val="20"/>
+          <w:rtl w:val="0"/>
+          <w:lang w:val="en-US"/>
+        </w:rPr>
+        <w:t>Witness Systems is a leading provider of products that allow supervisors to capture and listen to conversations between employees and customers while simultaneously viewing the computer screens that employees access for information during the course of a call.</w:t>
+      </w:r>
+      <w:bookmarkEnd w:id="7"/>
+    </w:p>
+    <w:p>
+      <w:pPr>
+        <w:pStyle w:val="Heading 2"/>
+        <w:jc w:val="both"/>
+      </w:pPr>
+      <w:bookmarkStart w:name="hiazwlrjuzp1s" w:id="8"/>
     </w:p>
     <w:p>
       <w:pPr>
@@ -2477,15 +3055,14 @@
         <w:ind w:left="720" w:firstLine="0"/>
         <w:jc w:val="both"/>
       </w:pPr>
-      <w:bookmarkStart w:name="hqaw221ef3z99" w:id="11"/>
-      <w:r>
-        <w:rPr>
-          <w:rStyle w:val="None"/>
-          <w:rFonts w:ascii="Arial" w:hAnsi="Arial"/>
-          <w:rtl w:val="0"/>
-          <w:lang w:val="en-US"/>
-        </w:rPr>
-        <w:t>Team Lead</w:t>
+      <w:r>
+        <w:rPr>
+          <w:rStyle w:val="None"/>
+          <w:rFonts w:ascii="Arial" w:hAnsi="Arial"/>
+          <w:rtl w:val="0"/>
+          <w:lang w:val="en-US"/>
+        </w:rPr>
+        <w:t>Software Development Manager</w:t>
       </w:r>
       <w:r>
         <w:rPr>
@@ -2495,7 +3072,7 @@
           <w:bCs w:val="0"/>
           <w:rtl w:val="0"/>
         </w:rPr>
-        <w:t>, 2000-2003</w:t>
+        <w:t>, 2003-2004</w:t>
       </w:r>
     </w:p>
     <w:p>
@@ -2510,7 +3087,7 @@
           <w:rtl w:val="0"/>
           <w:lang w:val="en-US"/>
         </w:rPr>
-        <w:t>Led a team of 3 developers that improved and enhanced a java-based form generation/agent evaluation tool.</w:t>
+        <w:t>Managed 4 development teams of 3-5 developers each that developed web applications.</w:t>
       </w:r>
     </w:p>
     <w:p>
@@ -2526,18 +3103,23 @@
           <w:ilvl w:val="0"/>
           <w:numId w:val="12"/>
         </w:numPr>
-        <w:rPr>
-          <w:lang w:val="en-US"/>
-        </w:rPr>
-      </w:pPr>
-      <w:r>
-        <w:rPr>
-          <w:rStyle w:val="None"/>
-          <w:rFonts w:ascii="Arial" w:hAnsi="Arial"/>
-          <w:rtl w:val="0"/>
-          <w:lang w:val="en-US"/>
-        </w:rPr>
-        <w:t>Stabilized a brittle application and began consistently releasing the product with improved quality in each release.</w:t>
+        <w:bidi w:val="0"/>
+        <w:ind w:right="0"/>
+        <w:jc w:val="left"/>
+        <w:rPr>
+          <w:rStyle w:val="None"/>
+          <w:rtl w:val="0"/>
+          <w:lang w:val="en-US"/>
+        </w:rPr>
+      </w:pPr>
+      <w:r>
+        <w:rPr>
+          <w:rStyle w:val="None"/>
+          <w:rFonts w:ascii="Arial" w:hAnsi="Arial"/>
+          <w:rtl w:val="0"/>
+          <w:lang w:val="en-US"/>
+        </w:rPr>
+        <w:t>Consistently improved the release management process and product quality with each release.</w:t>
       </w:r>
     </w:p>
     <w:p>
@@ -2547,9 +3129,120 @@
           <w:ilvl w:val="0"/>
           <w:numId w:val="12"/>
         </w:numPr>
+        <w:bidi w:val="0"/>
+        <w:ind w:right="0"/>
+        <w:jc w:val="left"/>
+        <w:rPr>
+          <w:rStyle w:val="None"/>
+          <w:rtl w:val="0"/>
+          <w:lang w:val="en-US"/>
+        </w:rPr>
+      </w:pPr>
+      <w:r>
+        <w:rPr>
+          <w:rStyle w:val="None"/>
+          <w:rFonts w:ascii="Arial" w:hAnsi="Arial"/>
+          <w:rtl w:val="0"/>
+          <w:lang w:val="en-US"/>
+        </w:rPr>
+        <w:t>Led the defect tracking core team which defined and maintained the Corporate defect tracking process.</w:t>
+      </w:r>
+    </w:p>
+    <w:p>
+      <w:pPr>
+        <w:pStyle w:val="Body A"/>
+        <w:ind w:left="720" w:firstLine="0"/>
+      </w:pPr>
+      <w:bookmarkEnd w:id="8"/>
+    </w:p>
+    <w:p>
+      <w:pPr>
+        <w:pStyle w:val="Heading 2"/>
+        <w:ind w:left="720" w:firstLine="0"/>
+        <w:jc w:val="both"/>
+      </w:pPr>
+      <w:bookmarkStart w:name="hqaw221ef3z99" w:id="9"/>
+      <w:r>
+        <w:rPr>
+          <w:rStyle w:val="None"/>
+          <w:rFonts w:ascii="Arial" w:hAnsi="Arial"/>
+          <w:rtl w:val="0"/>
+          <w:lang w:val="en-US"/>
+        </w:rPr>
+        <w:t>Team Lead</w:t>
+      </w:r>
+      <w:r>
+        <w:rPr>
+          <w:rStyle w:val="None"/>
+          <w:rFonts w:ascii="Arial" w:hAnsi="Arial"/>
+          <w:b w:val="0"/>
+          <w:bCs w:val="0"/>
+          <w:rtl w:val="0"/>
+        </w:rPr>
+        <w:t>, 2000-2003</w:t>
+      </w:r>
+    </w:p>
+    <w:p>
+      <w:pPr>
+        <w:pStyle w:val="Body A"/>
+        <w:ind w:left="720" w:firstLine="0"/>
+      </w:pPr>
+      <w:r>
+        <w:rPr>
+          <w:rStyle w:val="None"/>
+          <w:rFonts w:ascii="Arial" w:hAnsi="Arial"/>
+          <w:rtl w:val="0"/>
+          <w:lang w:val="en-US"/>
+        </w:rPr>
+        <w:t>Led a team of 3 developers that improved and enhanced a java-based form generation/agent evaluation tool.</w:t>
+      </w:r>
+    </w:p>
+    <w:p>
+      <w:pPr>
+        <w:pStyle w:val="Body A"/>
+        <w:ind w:left="720" w:firstLine="0"/>
+      </w:pPr>
+    </w:p>
+    <w:p>
+      <w:pPr>
+        <w:pStyle w:val="Body A"/>
+        <w:numPr>
+          <w:ilvl w:val="0"/>
+          <w:numId w:val="12"/>
+        </w:numPr>
+        <w:bidi w:val="0"/>
+        <w:ind w:right="0"/>
+        <w:jc w:val="left"/>
+        <w:rPr>
+          <w:rStyle w:val="None"/>
+          <w:rtl w:val="0"/>
+          <w:lang w:val="en-US"/>
+        </w:rPr>
+      </w:pPr>
+      <w:r>
+        <w:rPr>
+          <w:rStyle w:val="None"/>
+          <w:rFonts w:ascii="Arial" w:hAnsi="Arial"/>
+          <w:rtl w:val="0"/>
+          <w:lang w:val="en-US"/>
+        </w:rPr>
+        <w:t>Stabilized a brittle application and began consistently releasing the product with improved quality in each release.</w:t>
+      </w:r>
+    </w:p>
+    <w:p>
+      <w:pPr>
+        <w:pStyle w:val="Body A"/>
+        <w:numPr>
+          <w:ilvl w:val="0"/>
+          <w:numId w:val="12"/>
+        </w:numPr>
+        <w:bidi w:val="0"/>
+        <w:ind w:right="0"/>
+        <w:jc w:val="left"/>
         <w:rPr>
           <w:rStyle w:val="None"/>
           <w:rFonts w:ascii="Arial" w:cs="Arial" w:hAnsi="Arial" w:eastAsia="Arial"/>
+          <w:rtl w:val="0"/>
           <w:lang w:val="en-US"/>
         </w:rPr>
       </w:pPr>
@@ -2599,10 +3292,11 @@
     </w:p>
     <w:p>
       <w:pPr>
-        <w:pStyle w:val="Body"/>
+        <w:pStyle w:val="Body B"/>
         <w:ind w:left="1112" w:firstLine="0"/>
         <w:jc w:val="both"/>
         <w:rPr>
+          <w:rStyle w:val="None"/>
           <w:rFonts w:ascii="Arial" w:cs="Arial" w:hAnsi="Arial" w:eastAsia="Arial"/>
           <w:sz w:val="20"/>
           <w:szCs w:val="20"/>
@@ -2620,7 +3314,7 @@
           <w:rtl w:val="0"/>
           <w:lang w:val="en-US"/>
         </w:rPr>
-        <w:t>JDK1.3/1.4, J2EE, Struts, JSP, JSTL, JWSDP, Java Servlets, Swing, Sockets, XSL, HTML, JUnit, Ant, Jetspeed, JBuilder, Eclipse, Castor, UML with TogetherJ and Rational Rose, XML, Windows NT/2000, Visio, Oracle, and SQL Server.</w:t>
+        <w:t>JDK1.3/1.4, J2EE, Struts, JSP, JSTL, JWSDP, Java Servlets, Swing, Sockets, XSL, HTML, JUnit, Ant, Jetspeed, JBuilder, Eclipse, Castor, UML with TogetherJ and Rational Rose, XML, Windows NT/2000, Visio, Oracle, and SQL Server</w:t>
       </w:r>
     </w:p>
     <w:p>
@@ -2745,14 +3439,17 @@
       <w:pPr>
         <w:pStyle w:val="Body A"/>
         <w:jc w:val="center"/>
-      </w:pPr>
-      <w:r>
-        <w:rPr>
-          <w:rStyle w:val="None"/>
-          <w:rFonts w:ascii="Arial" w:hAnsi="Arial"/>
-          <w:rtl w:val="0"/>
+        <w:rPr>
           <w:lang w:val="fr-FR"/>
         </w:rPr>
+      </w:pPr>
+      <w:r>
+        <w:rPr>
+          <w:rStyle w:val="None"/>
+          <w:rFonts w:ascii="Arial" w:hAnsi="Arial"/>
+          <w:rtl w:val="0"/>
+          <w:lang w:val="fr-FR"/>
+        </w:rPr>
         <w:t>Scrum Master Certification (Dec. 2012)</w:t>
       </w:r>
     </w:p>
@@ -2767,12 +3464,13 @@
         <w:pStyle w:val="Body A"/>
         <w:jc w:val="center"/>
       </w:pPr>
+      <w:bookmarkEnd w:id="9"/>
     </w:p>
     <w:p>
       <w:pPr>
         <w:pStyle w:val="Heading"/>
       </w:pPr>
-      <w:bookmarkStart w:name="h19tao3kavbo2" w:id="12"/>
+      <w:bookmarkStart w:name="h19tao3kavbo2" w:id="10"/>
       <w:r>
         <w:rPr>
           <w:rStyle w:val="None"/>
@@ -2802,13 +3500,17 @@
       <w:pPr>
         <w:pStyle w:val="Body A"/>
         <w:jc w:val="center"/>
-      </w:pPr>
-      <w:r>
-        <w:rPr>
-          <w:rStyle w:val="Hyperlink.0"/>
-          <w:rtl w:val="0"/>
+        <w:rPr>
           <w:lang w:val="it-IT"/>
         </w:rPr>
+      </w:pPr>
+      <w:r>
+        <w:rPr>
+          <w:rStyle w:val="Hyperlink.0.0"/>
+          <w:rFonts w:ascii="Arial" w:hAnsi="Arial"/>
+          <w:rtl w:val="0"/>
+          <w:lang w:val="it-IT"/>
+        </w:rPr>
         <w:t>AngularJS Meetup, Alpharetta GA (2015)</w:t>
       </w:r>
     </w:p>
@@ -2822,10 +3524,11 @@
           <w:rStyle w:val="None"/>
           <w:rFonts w:ascii="Arial" w:hAnsi="Arial"/>
           <w:rtl w:val="0"/>
+          <w:lang w:val="en-US"/>
         </w:rPr>
         <w:t>DevNexus, Atlanta GA (2011, 2012, 2015)</w:t>
       </w:r>
-      <w:bookmarkEnd w:id="12"/>
+      <w:bookmarkEnd w:id="10"/>
     </w:p>
     <w:sectPr>
       <w:headerReference w:type="default" r:id="rId4"/>
@@ -2840,7 +3543,7 @@
 </file>
 
 <file path=word/footer1.xml><?xml version="1.0" encoding="utf-8"?>
-<w:ftr xmlns:r="http://schemas.openxmlformats.org/officeDocument/2006/relationships" xmlns:wp="http://schemas.openxmlformats.org/drawingml/2006/wordprocessingDrawing" xmlns:w="http://schemas.openxmlformats.org/wordprocessingml/2006/main" xmlns:w10="urn:schemas-microsoft-com:office:word" xmlns:w14="http://schemas.microsoft.com/office/word/2010/wordml" xmlns:wps="http://schemas.microsoft.com/office/word/2010/wordprocessingShape" xmlns:wpg="http://schemas.microsoft.com/office/word/2010/wordprocessingGroup" xmlns:mc="http://schemas.openxmlformats.org/markup-compatibility/2006" xmlns:v="urn:schemas-microsoft-com:vml" xmlns:o="urn:schemas-microsoft-com:office:office" mc:Ignorable="w14">
+<w:ftr xmlns:r="http://schemas.openxmlformats.org/officeDocument/2006/relationships" xmlns:wp="http://schemas.openxmlformats.org/drawingml/2006/wordprocessingDrawing" xmlns:w="http://schemas.openxmlformats.org/wordprocessingml/2006/main" xmlns:w10="urn:schemas-microsoft-com:office:word" xmlns:w14="http://schemas.microsoft.com/office/word/2010/wordml" xmlns:wps="http://schemas.microsoft.com/office/word/2010/wordprocessingShape" xmlns:wpg="http://schemas.microsoft.com/office/word/2010/wordprocessingGroup" xmlns:mc="http://schemas.openxmlformats.org/markup-compatibility/2006" xmlns:v="urn:schemas-microsoft-com:vml" xmlns:o="urn:schemas-microsoft-com:office:office" xmlns:m="http://schemas.openxmlformats.org/officeDocument/2006/math" mc:Ignorable="w14">
   <w:p>
     <w:pPr>
       <w:pStyle w:val="Header &amp; Footer"/>
@@ -2852,7 +3555,7 @@
 </file>
 
 <file path=word/header1.xml><?xml version="1.0" encoding="utf-8"?>
-<w:hdr xmlns:r="http://schemas.openxmlformats.org/officeDocument/2006/relationships" xmlns:wp="http://schemas.openxmlformats.org/drawingml/2006/wordprocessingDrawing" xmlns:w="http://schemas.openxmlformats.org/wordprocessingml/2006/main" xmlns:w10="urn:schemas-microsoft-com:office:word" xmlns:w14="http://schemas.microsoft.com/office/word/2010/wordml" xmlns:wps="http://schemas.microsoft.com/office/word/2010/wordprocessingShape" xmlns:wpg="http://schemas.microsoft.com/office/word/2010/wordprocessingGroup" xmlns:mc="http://schemas.openxmlformats.org/markup-compatibility/2006" xmlns:v="urn:schemas-microsoft-com:vml" xmlns:o="urn:schemas-microsoft-com:office:office" mc:Ignorable="w14">
+<w:hdr xmlns:r="http://schemas.openxmlformats.org/officeDocument/2006/relationships" xmlns:wp="http://schemas.openxmlformats.org/drawingml/2006/wordprocessingDrawing" xmlns:w="http://schemas.openxmlformats.org/wordprocessingml/2006/main" xmlns:w10="urn:schemas-microsoft-com:office:word" xmlns:w14="http://schemas.microsoft.com/office/word/2010/wordml" xmlns:wps="http://schemas.microsoft.com/office/word/2010/wordprocessingShape" xmlns:wpg="http://schemas.microsoft.com/office/word/2010/wordprocessingGroup" xmlns:mc="http://schemas.openxmlformats.org/markup-compatibility/2006" xmlns:v="urn:schemas-microsoft-com:vml" xmlns:o="urn:schemas-microsoft-com:office:office" xmlns:m="http://schemas.openxmlformats.org/officeDocument/2006/math" mc:Ignorable="w14">
   <w:p>
     <w:pPr>
       <w:pStyle w:val="Header &amp; Footer"/>
@@ -5235,7 +5938,7 @@
       <w:outlineLvl w:val="9"/>
     </w:pPr>
     <w:rPr>
-      <w:rFonts w:ascii="Helvetica" w:cs="Arial Unicode MS" w:hAnsi="Helvetica" w:eastAsia="Arial Unicode MS"/>
+      <w:rFonts w:ascii="Helvetica Neue" w:cs="Arial Unicode MS" w:hAnsi="Helvetica Neue" w:eastAsia="Arial Unicode MS"/>
       <w:b w:val="0"/>
       <w:bCs w:val="0"/>
       <w:i w:val="0"/>
@@ -5290,6 +5993,7 @@
       <w:szCs w:val="24"/>
       <w:u w:val="none" w:color="000000"/>
       <w:vertAlign w:val="baseline"/>
+      <w:lang w:val="en-US"/>
     </w:rPr>
   </w:style>
   <w:style w:type="paragraph" w:styleId="Body A">
@@ -5327,6 +6031,7 @@
       <w:szCs w:val="24"/>
       <w:u w:val="none" w:color="000000"/>
       <w:vertAlign w:val="baseline"/>
+      <w:lang w:val="en-US"/>
     </w:rPr>
   </w:style>
   <w:style w:type="character" w:styleId="None">
@@ -5338,18 +6043,20 @@
     <w:next w:val="Hyperlink.0"/>
     <w:rPr>
       <w:rFonts w:ascii="Arial" w:cs="Arial" w:hAnsi="Arial" w:eastAsia="Arial"/>
-      <w:lang w:val="it-IT"/>
+      <w:b w:val="1"/>
+      <w:bCs w:val="1"/>
+      <w:color w:val="000000"/>
+      <w:sz w:val="26"/>
+      <w:szCs w:val="26"/>
+      <w:u w:val="none" w:color="000000"/>
+      <w:lang w:val="en-US"/>
     </w:rPr>
   </w:style>
-  <w:style w:type="character" w:styleId="Hyperlink.1">
-    <w:name w:val="Hyperlink.1"/>
-    <w:basedOn w:val="None"/>
-    <w:next w:val="Hyperlink.1"/>
+  <w:style w:type="character" w:styleId="Hyperlink.0.0">
+    <w:name w:val="Hyperlink.0.0"/>
     <w:rPr>
-      <w:rFonts w:ascii="Arial" w:cs="Arial" w:hAnsi="Arial" w:eastAsia="Arial"/>
-      <w:color w:val="0000ff"/>
-      <w:u w:val="single" w:color="0000ff"/>
-      <w:lang w:val="en-US"/>
+      <w:rFonts w:ascii="Arial" w:hAnsi="Arial"/>
+      <w:lang w:val="it-IT"/>
     </w:rPr>
   </w:style>
   <w:style w:type="paragraph" w:styleId="Heading 2">
@@ -5414,7 +6121,7 @@
       <w:outlineLvl w:val="9"/>
     </w:pPr>
     <w:rPr>
-      <w:rFonts w:ascii="Courier New" w:cs="Courier New" w:hAnsi="Courier New" w:eastAsia="Courier New"/>
+      <w:rFonts w:ascii="Courier New" w:cs="Arial Unicode MS" w:hAnsi="Courier New" w:eastAsia="Arial Unicode MS"/>
       <w:b w:val="0"/>
       <w:bCs w:val="0"/>
       <w:i w:val="0"/>
@@ -5432,11 +6139,12 @@
       <w:szCs w:val="20"/>
       <w:u w:val="none" w:color="000000"/>
       <w:vertAlign w:val="baseline"/>
+      <w:lang w:val="en-US"/>
     </w:rPr>
   </w:style>
-  <w:style w:type="paragraph" w:styleId="Body">
-    <w:name w:val="Body"/>
-    <w:next w:val="Body"/>
+  <w:style w:type="paragraph" w:styleId="Body B">
+    <w:name w:val="Body B"/>
+    <w:next w:val="Body B"/>
     <w:pPr>
       <w:keepNext w:val="0"/>
       <w:keepLines w:val="0"/>
@@ -5542,14 +6250,14 @@
     </a:clrScheme>
     <a:fontScheme name="Office Theme">
       <a:majorFont>
-        <a:latin typeface="Helvetica"/>
-        <a:ea typeface="Helvetica"/>
-        <a:cs typeface="Helvetica"/>
+        <a:latin typeface="Helvetica Neue"/>
+        <a:ea typeface="Helvetica Neue"/>
+        <a:cs typeface="Helvetica Neue"/>
       </a:majorFont>
       <a:minorFont>
-        <a:latin typeface="Helvetica"/>
-        <a:ea typeface="Helvetica"/>
-        <a:cs typeface="Helvetica"/>
+        <a:latin typeface="Helvetica Neue"/>
+        <a:ea typeface="Helvetica Neue"/>
+        <a:cs typeface="Helvetica Neue"/>
       </a:minorFont>
     </a:fontScheme>
     <a:fmtScheme name="Office Theme">
@@ -5757,7 +6465,7 @@
             <a:latin typeface="+mn-lt"/>
             <a:ea typeface="+mn-ea"/>
             <a:cs typeface="+mn-cs"/>
-            <a:sym typeface="Helvetica"/>
+            <a:sym typeface="Helvetica Neue"/>
           </a:defRPr>
         </a:defPPr>
         <a:lvl1pPr marL="0" marR="0" indent="0" algn="l" defTabSz="914400" rtl="0" fontAlgn="auto" latinLnBrk="1" hangingPunct="0">
@@ -6334,7 +7042,7 @@
             <a:latin typeface="+mn-lt"/>
             <a:ea typeface="+mn-ea"/>
             <a:cs typeface="+mn-cs"/>
-            <a:sym typeface="Helvetica"/>
+            <a:sym typeface="Helvetica Neue"/>
           </a:defRPr>
         </a:defPPr>
         <a:lvl1pPr marL="0" marR="0" indent="0" algn="l" defTabSz="914400" rtl="0" fontAlgn="auto" latinLnBrk="1" hangingPunct="0">

</xml_diff>